<commit_message>
Final draft before submit to Keyman.
</commit_message>
<xml_diff>
--- a/release/gff/gff_geez_emufi/source/GeezTyping-English.docx
+++ b/release/gff/gff_geez_emufi/source/GeezTyping-English.docx
@@ -13,6 +13,7 @@
       <w:r>
         <w:t xml:space="preserve">yping in </w:t>
       </w:r>
+      <w:proofErr w:type="spellStart"/>
       <w:r>
         <w:t>Ge</w:t>
       </w:r>
@@ -22,6 +23,7 @@
       <w:r>
         <w:t>ez</w:t>
       </w:r>
+      <w:proofErr w:type="spellEnd"/>
     </w:p>
     <w:p>
       <w:r>
@@ -155,22 +157,19 @@
       <w:r>
         <w:t xml:space="preserve">The </w:t>
       </w:r>
+      <w:proofErr w:type="spellStart"/>
       <w:r>
         <w:t>Geʾez</w:t>
       </w:r>
+      <w:proofErr w:type="spellEnd"/>
       <w:r>
         <w:t xml:space="preserve"> keyboard </w:t>
       </w:r>
-      <w:proofErr w:type="gramStart"/>
       <w:r>
         <w:t>(</w:t>
       </w:r>
       <w:r>
-        <w:t xml:space="preserve">  </w:t>
-      </w:r>
-      <w:proofErr w:type="gramEnd"/>
-      <w:r>
-        <w:t xml:space="preserve"> </w:t>
+        <w:t xml:space="preserve">   </w:t>
       </w:r>
       <w:r>
         <w:rPr>
@@ -194,9 +193,11 @@
       <w:r>
         <w:t xml:space="preserve"> the letters used in the </w:t>
       </w:r>
+      <w:proofErr w:type="spellStart"/>
       <w:r>
         <w:t>Geʾez</w:t>
       </w:r>
+      <w:proofErr w:type="spellEnd"/>
       <w:r>
         <w:t xml:space="preserve"> languages. It </w:t>
       </w:r>
@@ -209,9 +210,11 @@
       <w:r>
         <w:t xml:space="preserve"> the </w:t>
       </w:r>
+      <w:proofErr w:type="spellStart"/>
       <w:r>
         <w:t>Geʾez</w:t>
       </w:r>
+      <w:proofErr w:type="spellEnd"/>
       <w:r>
         <w:t xml:space="preserve"> sounds are matched to </w:t>
       </w:r>
@@ -224,9 +227,11 @@
       <w:r>
         <w:t xml:space="preserve">ou can think of how a word sounds in </w:t>
       </w:r>
+      <w:proofErr w:type="spellStart"/>
       <w:r>
         <w:t>Geʾez</w:t>
       </w:r>
+      <w:proofErr w:type="spellEnd"/>
       <w:r>
         <w:t xml:space="preserve"> and then type it out with English.</w:t>
       </w:r>
@@ -242,6 +247,7 @@
       <w:r>
         <w:t xml:space="preserve">Example: typing </w:t>
       </w:r>
+      <w:proofErr w:type="spellStart"/>
       <w:r>
         <w:rPr>
           <w:b/>
@@ -249,15 +255,18 @@
         </w:rPr>
         <w:t>selam</w:t>
       </w:r>
+      <w:proofErr w:type="spellEnd"/>
       <w:r>
         <w:t xml:space="preserve"> becomes </w:t>
       </w:r>
+      <w:proofErr w:type="spellStart"/>
       <w:r>
         <w:rPr>
           <w:rFonts w:ascii="Abyssinica SIL" w:hAnsi="Abyssinica SIL" w:cs="Abyssinica SIL test"/>
         </w:rPr>
         <w:t>ሰላም</w:t>
       </w:r>
+      <w:proofErr w:type="spellEnd"/>
     </w:p>
     <w:p/>
     <w:p>
@@ -267,9 +276,11 @@
       <w:r>
         <w:t xml:space="preserve">Because </w:t>
       </w:r>
+      <w:proofErr w:type="spellStart"/>
       <w:r>
         <w:t>Geʾez</w:t>
       </w:r>
+      <w:proofErr w:type="spellEnd"/>
       <w:r>
         <w:t xml:space="preserve"> has more sounds than </w:t>
       </w:r>
@@ -280,15 +291,7 @@
         <w:t>,</w:t>
       </w:r>
       <w:r>
-        <w:t xml:space="preserve"> we sometimes </w:t>
-      </w:r>
-      <w:proofErr w:type="gramStart"/>
-      <w:r>
-        <w:t>have to</w:t>
-      </w:r>
-      <w:proofErr w:type="gramEnd"/>
-      <w:r>
-        <w:t xml:space="preserve"> adjust this rule. For example</w:t>
+        <w:t xml:space="preserve"> we sometimes have to adjust this rule. For example</w:t>
       </w:r>
       <w:r>
         <w:t>,</w:t>
@@ -303,15 +306,7 @@
         <w:t>ጠ</w:t>
       </w:r>
       <w:r>
-        <w:t>’ and the closest similar letter would be ‘t</w:t>
-      </w:r>
-      <w:proofErr w:type="gramStart"/>
-      <w:r>
-        <w:t>’.</w:t>
-      </w:r>
-      <w:proofErr w:type="gramEnd"/>
-      <w:r>
-        <w:t xml:space="preserve"> In this case</w:t>
+        <w:t>’ and the closest similar letter would be ‘t’. In this case</w:t>
       </w:r>
       <w:r>
         <w:t>,</w:t>
@@ -328,6 +323,7 @@
       <w:r>
         <w:t xml:space="preserve">Example: typing </w:t>
       </w:r>
+      <w:proofErr w:type="spellStart"/>
       <w:r>
         <w:rPr>
           <w:b/>
@@ -335,15 +331,18 @@
         </w:rPr>
         <w:t>qTqaTie</w:t>
       </w:r>
+      <w:proofErr w:type="spellEnd"/>
       <w:r>
         <w:t xml:space="preserve"> becomes </w:t>
       </w:r>
+      <w:proofErr w:type="spellStart"/>
       <w:r>
         <w:rPr>
           <w:rFonts w:ascii="Abyssinica SIL" w:hAnsi="Abyssinica SIL" w:cs="Abyssinica SIL test"/>
         </w:rPr>
         <w:t>ቅጥቃጤ</w:t>
       </w:r>
+      <w:proofErr w:type="spellEnd"/>
     </w:p>
     <w:p>
       <w:pPr>
@@ -357,10 +356,12 @@
       <w:r>
         <w:t>Notice that we needed both “</w:t>
       </w:r>
+      <w:proofErr w:type="spellStart"/>
       <w:proofErr w:type="gramStart"/>
       <w:r>
         <w:t>ie</w:t>
       </w:r>
+      <w:proofErr w:type="spellEnd"/>
       <w:proofErr w:type="gramEnd"/>
       <w:r>
         <w:t>” together to make the 5</w:t>
@@ -414,6 +415,7 @@
       <w:r>
         <w:t xml:space="preserve">Example: typing </w:t>
       </w:r>
+      <w:proofErr w:type="spellStart"/>
       <w:r>
         <w:rPr>
           <w:b/>
@@ -421,19 +423,23 @@
         </w:rPr>
         <w:t>sselam</w:t>
       </w:r>
+      <w:proofErr w:type="spellEnd"/>
       <w:r>
         <w:t xml:space="preserve"> becomes </w:t>
       </w:r>
+      <w:proofErr w:type="spellStart"/>
       <w:r>
         <w:rPr>
           <w:rFonts w:ascii="Abyssinica SIL" w:hAnsi="Abyssinica SIL" w:cs="Abyssinica SIL test"/>
         </w:rPr>
         <w:t>ሠላም</w:t>
       </w:r>
+      <w:proofErr w:type="spellEnd"/>
       <w:r>
         <w:br/>
         <w:t xml:space="preserve">Example: typing </w:t>
       </w:r>
+      <w:proofErr w:type="spellStart"/>
       <w:r>
         <w:rPr>
           <w:b/>
@@ -441,15 +447,18 @@
         </w:rPr>
         <w:t>SSeHey</w:t>
       </w:r>
+      <w:proofErr w:type="spellEnd"/>
       <w:r>
         <w:t xml:space="preserve"> becomes </w:t>
       </w:r>
+      <w:proofErr w:type="spellStart"/>
       <w:r>
         <w:rPr>
           <w:rFonts w:ascii="Abyssinica SIL" w:hAnsi="Abyssinica SIL" w:cs="Abyssinica SIL test"/>
         </w:rPr>
         <w:t>ፀሐይ</w:t>
       </w:r>
+      <w:proofErr w:type="spellEnd"/>
     </w:p>
     <w:p/>
     <w:p>
@@ -462,9 +471,11 @@
       <w:r>
         <w:t xml:space="preserve">o type the extra letters of </w:t>
       </w:r>
+      <w:proofErr w:type="spellStart"/>
       <w:r>
         <w:t>Geʾez</w:t>
       </w:r>
+      <w:proofErr w:type="spellEnd"/>
       <w:r>
         <w:t xml:space="preserve"> like </w:t>
       </w:r>
@@ -519,6 +530,7 @@
       <w:r>
         <w:t xml:space="preserve">Example: typing </w:t>
       </w:r>
+      <w:proofErr w:type="spellStart"/>
       <w:r>
         <w:rPr>
           <w:b/>
@@ -533,6 +545,7 @@
         </w:rPr>
         <w:t>a</w:t>
       </w:r>
+      <w:proofErr w:type="spellEnd"/>
       <w:r>
         <w:t xml:space="preserve"> becomes </w:t>
       </w:r>
@@ -550,6 +563,7 @@
       <w:r>
         <w:t xml:space="preserve">Example: typing </w:t>
       </w:r>
+      <w:proofErr w:type="spellStart"/>
       <w:r>
         <w:rPr>
           <w:b/>
@@ -557,6 +571,7 @@
         </w:rPr>
         <w:t>guie</w:t>
       </w:r>
+      <w:proofErr w:type="spellEnd"/>
       <w:r>
         <w:t xml:space="preserve"> becomes </w:t>
       </w:r>
@@ -575,12 +590,14 @@
       <w:r>
         <w:t xml:space="preserve">Finally, we must introduce a special rule for ' (apostrophe). Some words are spelt with a </w:t>
       </w:r>
+      <w:proofErr w:type="spellStart"/>
       <w:r>
         <w:rPr>
           <w:rFonts w:ascii="Abyssinica SIL" w:hAnsi="Abyssinica SIL" w:cs="Abyssinica SIL test"/>
         </w:rPr>
         <w:t>ሳድስ</w:t>
       </w:r>
+      <w:proofErr w:type="spellEnd"/>
       <w:r>
         <w:t xml:space="preserve"> (6</w:t>
       </w:r>
@@ -596,15 +613,18 @@
       <w:r>
         <w:t xml:space="preserve"> letter followed by a vowel, like </w:t>
       </w:r>
+      <w:proofErr w:type="spellStart"/>
       <w:r>
         <w:rPr>
           <w:rFonts w:ascii="Abyssinica SIL" w:hAnsi="Abyssinica SIL" w:cs="Abyssinica SIL test"/>
         </w:rPr>
         <w:t>ርኤ</w:t>
       </w:r>
+      <w:proofErr w:type="spellEnd"/>
       <w:r>
         <w:t xml:space="preserve"> in </w:t>
       </w:r>
+      <w:proofErr w:type="spellStart"/>
       <w:r>
         <w:rPr>
           <w:rFonts w:ascii="Abyssinica SIL" w:hAnsi="Abyssinica SIL" w:cs="Abyssinica SIL test"/>
@@ -624,12 +644,14 @@
         </w:rPr>
         <w:t>ል</w:t>
       </w:r>
+      <w:proofErr w:type="spellEnd"/>
       <w:r>
         <w:t>. We u</w:t>
       </w:r>
       <w:r>
         <w:t>se the apostrophe here to type “</w:t>
       </w:r>
+      <w:proofErr w:type="spellStart"/>
       <w:r>
         <w:t>geb</w:t>
       </w:r>
@@ -646,17 +668,23 @@
         <w:t>ie</w:t>
       </w:r>
       <w:r>
-        <w:t>l”</w:t>
+        <w:t>l</w:t>
+      </w:r>
+      <w:proofErr w:type="spellEnd"/>
+      <w:r>
+        <w:t>”</w:t>
       </w:r>
       <w:r>
         <w:t xml:space="preserve"> to make sure we get “</w:t>
       </w:r>
+      <w:proofErr w:type="spellStart"/>
       <w:r>
         <w:rPr>
           <w:rFonts w:ascii="Abyssinica SIL test" w:hAnsi="Abyssinica SIL test" w:cs="Abyssinica SIL test"/>
         </w:rPr>
         <w:t>ርኤ</w:t>
       </w:r>
+      <w:proofErr w:type="spellEnd"/>
       <w:r>
         <w:t>”</w:t>
       </w:r>
@@ -672,14 +700,12 @@
         </w:rPr>
         <w:t>ሬ</w:t>
       </w:r>
-      <w:proofErr w:type="gramStart"/>
       <w:r>
         <w:t>’</w:t>
       </w:r>
       <w:r>
         <w:t>.</w:t>
       </w:r>
-      <w:proofErr w:type="gramEnd"/>
     </w:p>
     <w:p>
       <w:pPr>
@@ -693,6 +719,7 @@
       <w:r>
         <w:t xml:space="preserve">Example: typing </w:t>
       </w:r>
+      <w:proofErr w:type="spellStart"/>
       <w:r>
         <w:rPr>
           <w:b/>
@@ -700,19 +727,23 @@
         </w:rPr>
         <w:t>mel'ak</w:t>
       </w:r>
+      <w:proofErr w:type="spellEnd"/>
       <w:r>
         <w:t xml:space="preserve"> becomes </w:t>
       </w:r>
+      <w:proofErr w:type="spellStart"/>
       <w:r>
         <w:rPr>
           <w:rFonts w:ascii="Abyssinica SIL" w:hAnsi="Abyssinica SIL" w:cs="Abyssinica SIL test"/>
         </w:rPr>
         <w:t>መልአክ</w:t>
       </w:r>
+      <w:proofErr w:type="spellEnd"/>
       <w:r>
         <w:br/>
         <w:t xml:space="preserve">Example: typing </w:t>
       </w:r>
+      <w:proofErr w:type="spellStart"/>
       <w:r>
         <w:rPr>
           <w:b/>
@@ -720,13 +751,14 @@
         </w:rPr>
         <w:t>ar’est</w:t>
       </w:r>
+      <w:proofErr w:type="spellEnd"/>
       <w:r>
         <w:t xml:space="preserve"> becomes </w:t>
       </w:r>
       <w:r>
         <w:rPr>
           <w:rFonts w:ascii="Abyssinica SIL" w:hAnsi="Abyssinica SIL" w:cs="Abyssinica SIL test"/>
-          <w:lang w:val="gez-Ethi-ET"/>
+          <w:lang/>
         </w:rPr>
         <w:t>አርእስት</w:t>
       </w:r>
@@ -751,9 +783,11 @@
       <w:r>
         <w:t xml:space="preserve"> how to type all </w:t>
       </w:r>
+      <w:proofErr w:type="spellStart"/>
       <w:r>
         <w:t>Geʾez</w:t>
       </w:r>
+      <w:proofErr w:type="spellEnd"/>
       <w:r>
         <w:t xml:space="preserve"> letters, numbers</w:t>
       </w:r>
@@ -777,6 +811,7 @@
       <w:r>
         <w:br w:type="page"/>
       </w:r>
+      <w:proofErr w:type="spellStart"/>
       <w:r>
         <w:rPr>
           <w:sz w:val="40"/>
@@ -785,6 +820,7 @@
         <w:lastRenderedPageBreak/>
         <w:t>Geʾez</w:t>
       </w:r>
+      <w:proofErr w:type="spellEnd"/>
       <w:r>
         <w:rPr>
           <w:sz w:val="40"/>
@@ -849,6 +885,7 @@
                 <w:bCs/>
               </w:rPr>
             </w:pPr>
+            <w:proofErr w:type="spellStart"/>
             <w:r>
               <w:rPr>
                 <w:rFonts w:ascii="Abyssinica SIL" w:hAnsi="Abyssinica SIL" w:cs="Abyssinica SIL test"/>
@@ -856,6 +893,7 @@
               </w:rPr>
               <w:t>ቤተሰብ</w:t>
             </w:r>
+            <w:proofErr w:type="spellEnd"/>
           </w:p>
         </w:tc>
         <w:tc>
@@ -876,6 +914,7 @@
                 <w:bCs/>
               </w:rPr>
             </w:pPr>
+            <w:proofErr w:type="spellStart"/>
             <w:r>
               <w:rPr>
                 <w:rFonts w:ascii="Abyssinica SIL" w:hAnsi="Abyssinica SIL" w:cs="Abyssinica SIL test"/>
@@ -883,6 +922,7 @@
               </w:rPr>
               <w:t>ግዕዝ</w:t>
             </w:r>
+            <w:proofErr w:type="spellEnd"/>
           </w:p>
         </w:tc>
         <w:tc>
@@ -903,6 +943,7 @@
                 <w:bCs/>
               </w:rPr>
             </w:pPr>
+            <w:proofErr w:type="spellStart"/>
             <w:r>
               <w:rPr>
                 <w:rFonts w:ascii="Abyssinica SIL" w:hAnsi="Abyssinica SIL" w:cs="Abyssinica SIL test"/>
@@ -910,6 +951,7 @@
               </w:rPr>
               <w:t>ካዕብ</w:t>
             </w:r>
+            <w:proofErr w:type="spellEnd"/>
           </w:p>
         </w:tc>
         <w:tc>
@@ -930,6 +972,7 @@
                 <w:bCs/>
               </w:rPr>
             </w:pPr>
+            <w:proofErr w:type="spellStart"/>
             <w:r>
               <w:rPr>
                 <w:rFonts w:ascii="Abyssinica SIL" w:hAnsi="Abyssinica SIL" w:cs="Abyssinica SIL test"/>
@@ -937,6 +980,7 @@
               </w:rPr>
               <w:t>ሣልስ</w:t>
             </w:r>
+            <w:proofErr w:type="spellEnd"/>
           </w:p>
         </w:tc>
         <w:tc>
@@ -957,6 +1001,7 @@
                 <w:bCs/>
               </w:rPr>
             </w:pPr>
+            <w:proofErr w:type="spellStart"/>
             <w:r>
               <w:rPr>
                 <w:rFonts w:ascii="Abyssinica SIL" w:hAnsi="Abyssinica SIL" w:cs="Abyssinica SIL test"/>
@@ -964,6 +1009,7 @@
               </w:rPr>
               <w:t>ራብዕ</w:t>
             </w:r>
+            <w:proofErr w:type="spellEnd"/>
           </w:p>
         </w:tc>
         <w:tc>
@@ -984,6 +1030,7 @@
                 <w:bCs/>
               </w:rPr>
             </w:pPr>
+            <w:proofErr w:type="spellStart"/>
             <w:r>
               <w:rPr>
                 <w:rFonts w:ascii="Abyssinica SIL" w:hAnsi="Abyssinica SIL" w:cs="Abyssinica SIL test"/>
@@ -991,6 +1038,7 @@
               </w:rPr>
               <w:t>ኃምስ</w:t>
             </w:r>
+            <w:proofErr w:type="spellEnd"/>
           </w:p>
         </w:tc>
         <w:tc>
@@ -1011,6 +1059,7 @@
                 <w:bCs/>
               </w:rPr>
             </w:pPr>
+            <w:proofErr w:type="spellStart"/>
             <w:r>
               <w:rPr>
                 <w:rFonts w:ascii="Abyssinica SIL" w:hAnsi="Abyssinica SIL" w:cs="Abyssinica SIL test"/>
@@ -1018,6 +1067,7 @@
               </w:rPr>
               <w:t>ሳድስ</w:t>
             </w:r>
+            <w:proofErr w:type="spellEnd"/>
           </w:p>
         </w:tc>
         <w:tc>
@@ -1038,6 +1088,7 @@
                 <w:bCs/>
               </w:rPr>
             </w:pPr>
+            <w:proofErr w:type="spellStart"/>
             <w:r>
               <w:rPr>
                 <w:rFonts w:ascii="Abyssinica SIL" w:hAnsi="Abyssinica SIL" w:cs="Abyssinica SIL test"/>
@@ -1045,6 +1096,7 @@
               </w:rPr>
               <w:t>ሳብዕ</w:t>
             </w:r>
+            <w:proofErr w:type="spellEnd"/>
           </w:p>
         </w:tc>
         <w:tc>
@@ -1065,6 +1117,7 @@
                 <w:bCs/>
               </w:rPr>
             </w:pPr>
+            <w:proofErr w:type="spellStart"/>
             <w:r>
               <w:rPr>
                 <w:rFonts w:ascii="Abyssinica SIL" w:hAnsi="Abyssinica SIL" w:cs="Abyssinica SIL test"/>
@@ -1072,6 +1125,7 @@
               </w:rPr>
               <w:t>ዘመደ</w:t>
             </w:r>
+            <w:proofErr w:type="spellEnd"/>
             <w:r>
               <w:rPr>
                 <w:rFonts w:ascii="Abyssinica SIL" w:hAnsi="Abyssinica SIL"/>
@@ -1086,6 +1140,7 @@
               </w:rPr>
               <w:br/>
             </w:r>
+            <w:proofErr w:type="spellStart"/>
             <w:r>
               <w:rPr>
                 <w:rFonts w:ascii="Abyssinica SIL" w:hAnsi="Abyssinica SIL" w:cs="Abyssinica SIL test"/>
@@ -1093,6 +1148,7 @@
               </w:rPr>
               <w:t>ግዕዝ</w:t>
             </w:r>
+            <w:proofErr w:type="spellEnd"/>
           </w:p>
         </w:tc>
         <w:tc>
@@ -1113,6 +1169,7 @@
                 <w:bCs/>
               </w:rPr>
             </w:pPr>
+            <w:proofErr w:type="spellStart"/>
             <w:r>
               <w:rPr>
                 <w:rFonts w:ascii="Abyssinica SIL" w:hAnsi="Abyssinica SIL" w:cs="Abyssinica SIL test"/>
@@ -1120,6 +1177,7 @@
               </w:rPr>
               <w:t>ዘመደ</w:t>
             </w:r>
+            <w:proofErr w:type="spellEnd"/>
             <w:r>
               <w:rPr>
                 <w:rFonts w:ascii="Abyssinica SIL" w:hAnsi="Abyssinica SIL"/>
@@ -1134,6 +1192,7 @@
               </w:rPr>
               <w:br/>
             </w:r>
+            <w:proofErr w:type="spellStart"/>
             <w:r>
               <w:rPr>
                 <w:rFonts w:ascii="Abyssinica SIL" w:hAnsi="Abyssinica SIL" w:cs="Abyssinica SIL test"/>
@@ -1141,6 +1200,7 @@
               </w:rPr>
               <w:t>ካዕብ</w:t>
             </w:r>
+            <w:proofErr w:type="spellEnd"/>
           </w:p>
         </w:tc>
         <w:tc>
@@ -1161,6 +1221,7 @@
                 <w:bCs/>
               </w:rPr>
             </w:pPr>
+            <w:proofErr w:type="spellStart"/>
             <w:r>
               <w:rPr>
                 <w:rFonts w:ascii="Abyssinica SIL" w:hAnsi="Abyssinica SIL" w:cs="Abyssinica SIL test"/>
@@ -1168,6 +1229,7 @@
               </w:rPr>
               <w:t>ዘመደ</w:t>
             </w:r>
+            <w:proofErr w:type="spellEnd"/>
             <w:r>
               <w:rPr>
                 <w:rFonts w:ascii="Abyssinica SIL" w:hAnsi="Abyssinica SIL"/>
@@ -1182,6 +1244,7 @@
               </w:rPr>
               <w:br/>
             </w:r>
+            <w:proofErr w:type="spellStart"/>
             <w:r>
               <w:rPr>
                 <w:rFonts w:ascii="Abyssinica SIL" w:hAnsi="Abyssinica SIL" w:cs="Abyssinica SIL test"/>
@@ -1189,6 +1252,7 @@
               </w:rPr>
               <w:t>ሣልስ</w:t>
             </w:r>
+            <w:proofErr w:type="spellEnd"/>
           </w:p>
         </w:tc>
         <w:tc>
@@ -1209,6 +1273,7 @@
                 <w:bCs/>
               </w:rPr>
             </w:pPr>
+            <w:proofErr w:type="spellStart"/>
             <w:r>
               <w:rPr>
                 <w:rFonts w:ascii="Abyssinica SIL" w:hAnsi="Abyssinica SIL" w:cs="Abyssinica SIL test"/>
@@ -1216,6 +1281,7 @@
               </w:rPr>
               <w:t>ዘመደ</w:t>
             </w:r>
+            <w:proofErr w:type="spellEnd"/>
             <w:r>
               <w:rPr>
                 <w:rFonts w:ascii="Abyssinica SIL" w:hAnsi="Abyssinica SIL"/>
@@ -1230,6 +1296,7 @@
               </w:rPr>
               <w:br/>
             </w:r>
+            <w:proofErr w:type="spellStart"/>
             <w:r>
               <w:rPr>
                 <w:rFonts w:ascii="Abyssinica SIL" w:hAnsi="Abyssinica SIL" w:cs="Abyssinica SIL test"/>
@@ -1237,6 +1304,7 @@
               </w:rPr>
               <w:t>ራብዕ</w:t>
             </w:r>
+            <w:proofErr w:type="spellEnd"/>
           </w:p>
         </w:tc>
         <w:tc>
@@ -1257,6 +1325,7 @@
                 <w:bCs/>
               </w:rPr>
             </w:pPr>
+            <w:proofErr w:type="spellStart"/>
             <w:r>
               <w:rPr>
                 <w:rFonts w:ascii="Abyssinica SIL" w:hAnsi="Abyssinica SIL" w:cs="Abyssinica SIL test"/>
@@ -1264,6 +1333,7 @@
               </w:rPr>
               <w:t>ዘመደ</w:t>
             </w:r>
+            <w:proofErr w:type="spellEnd"/>
             <w:r>
               <w:rPr>
                 <w:rFonts w:ascii="Abyssinica SIL" w:hAnsi="Abyssinica SIL"/>
@@ -1278,6 +1348,7 @@
               </w:rPr>
               <w:br/>
             </w:r>
+            <w:proofErr w:type="spellStart"/>
             <w:r>
               <w:rPr>
                 <w:rFonts w:ascii="Abyssinica SIL" w:hAnsi="Abyssinica SIL" w:cs="Abyssinica SIL test"/>
@@ -1285,6 +1356,7 @@
               </w:rPr>
               <w:t>ኃምስ</w:t>
             </w:r>
+            <w:proofErr w:type="spellEnd"/>
           </w:p>
         </w:tc>
       </w:tr>
@@ -1311,6 +1383,7 @@
                 <w:bCs/>
               </w:rPr>
             </w:pPr>
+            <w:proofErr w:type="spellStart"/>
             <w:r>
               <w:rPr>
                 <w:rFonts w:ascii="Abyssinica SIL" w:hAnsi="Abyssinica SIL"/>
@@ -1318,6 +1391,7 @@
               </w:rPr>
               <w:t>ሆይ</w:t>
             </w:r>
+            <w:proofErr w:type="spellEnd"/>
           </w:p>
         </w:tc>
         <w:tc>
@@ -1677,6 +1751,7 @@
                 <w:bCs/>
               </w:rPr>
             </w:pPr>
+            <w:proofErr w:type="spellStart"/>
             <w:r>
               <w:rPr>
                 <w:rFonts w:ascii="Abyssinica SIL" w:hAnsi="Abyssinica SIL" w:cs="Abyssinica SIL test"/>
@@ -1684,6 +1759,7 @@
               </w:rPr>
               <w:t>ላዊ</w:t>
             </w:r>
+            <w:proofErr w:type="spellEnd"/>
           </w:p>
         </w:tc>
         <w:tc>
@@ -1749,9 +1825,11 @@
               </w:rPr>
               <w:br/>
             </w:r>
+            <w:proofErr w:type="spellStart"/>
             <w:r>
               <w:t>lu</w:t>
             </w:r>
+            <w:proofErr w:type="spellEnd"/>
           </w:p>
         </w:tc>
         <w:tc>
@@ -2010,9 +2088,11 @@
               </w:rPr>
               <w:br/>
             </w:r>
+            <w:proofErr w:type="spellStart"/>
             <w:r>
               <w:t>lua</w:t>
             </w:r>
+            <w:proofErr w:type="spellEnd"/>
           </w:p>
         </w:tc>
         <w:tc>
@@ -2058,6 +2138,7 @@
                 <w:bCs/>
               </w:rPr>
             </w:pPr>
+            <w:proofErr w:type="spellStart"/>
             <w:r>
               <w:rPr>
                 <w:rFonts w:ascii="Abyssinica SIL" w:hAnsi="Abyssinica SIL" w:cs="Abyssinica SIL test"/>
@@ -2065,6 +2146,7 @@
               </w:rPr>
               <w:t>ሐውት</w:t>
             </w:r>
+            <w:proofErr w:type="spellEnd"/>
           </w:p>
         </w:tc>
         <w:tc>
@@ -2439,6 +2521,7 @@
                 <w:bCs/>
               </w:rPr>
             </w:pPr>
+            <w:proofErr w:type="spellStart"/>
             <w:r>
               <w:rPr>
                 <w:rFonts w:ascii="Abyssinica SIL" w:hAnsi="Abyssinica SIL" w:cs="Abyssinica SIL test"/>
@@ -2446,6 +2529,7 @@
               </w:rPr>
               <w:t>ማይ</w:t>
             </w:r>
+            <w:proofErr w:type="spellEnd"/>
           </w:p>
         </w:tc>
         <w:tc>
@@ -2613,9 +2697,11 @@
               </w:rPr>
               <w:br/>
             </w:r>
+            <w:proofErr w:type="spellStart"/>
             <w:r>
               <w:t>mie</w:t>
             </w:r>
+            <w:proofErr w:type="spellEnd"/>
           </w:p>
         </w:tc>
         <w:tc>
@@ -2681,9 +2767,11 @@
               </w:rPr>
               <w:br/>
             </w:r>
+            <w:proofErr w:type="spellStart"/>
             <w:r>
               <w:t>mo</w:t>
             </w:r>
+            <w:proofErr w:type="spellEnd"/>
           </w:p>
         </w:tc>
         <w:tc>
@@ -2772,9 +2860,11 @@
               </w:rPr>
               <w:br/>
             </w:r>
+            <w:proofErr w:type="spellStart"/>
             <w:r>
               <w:t>mua</w:t>
             </w:r>
+            <w:proofErr w:type="spellEnd"/>
           </w:p>
         </w:tc>
         <w:tc>
@@ -2820,6 +2910,7 @@
                 <w:bCs/>
               </w:rPr>
             </w:pPr>
+            <w:proofErr w:type="spellStart"/>
             <w:r>
               <w:rPr>
                 <w:rFonts w:ascii="Abyssinica SIL" w:hAnsi="Abyssinica SIL" w:cs="Abyssinica SIL test"/>
@@ -2827,6 +2918,7 @@
               </w:rPr>
               <w:t>ሠውት</w:t>
             </w:r>
+            <w:proofErr w:type="spellEnd"/>
           </w:p>
         </w:tc>
         <w:tc>
@@ -2858,9 +2950,11 @@
               </w:rPr>
               <w:br/>
             </w:r>
+            <w:proofErr w:type="spellStart"/>
             <w:r>
               <w:t>sse</w:t>
             </w:r>
+            <w:proofErr w:type="spellEnd"/>
           </w:p>
         </w:tc>
         <w:tc>
@@ -2892,9 +2986,11 @@
               </w:rPr>
               <w:br/>
             </w:r>
+            <w:proofErr w:type="spellStart"/>
             <w:r>
               <w:t>ssu</w:t>
             </w:r>
+            <w:proofErr w:type="spellEnd"/>
           </w:p>
         </w:tc>
         <w:tc>
@@ -2926,9 +3022,11 @@
               </w:rPr>
               <w:br/>
             </w:r>
+            <w:proofErr w:type="spellStart"/>
             <w:r>
               <w:t>ssi</w:t>
             </w:r>
+            <w:proofErr w:type="spellEnd"/>
           </w:p>
         </w:tc>
         <w:tc>
@@ -2960,9 +3058,11 @@
               </w:rPr>
               <w:br/>
             </w:r>
+            <w:proofErr w:type="spellStart"/>
             <w:r>
               <w:t>ssa</w:t>
             </w:r>
+            <w:proofErr w:type="spellEnd"/>
           </w:p>
         </w:tc>
         <w:tc>
@@ -2994,9 +3094,11 @@
               </w:rPr>
               <w:br/>
             </w:r>
+            <w:proofErr w:type="spellStart"/>
             <w:r>
               <w:t>ssie</w:t>
             </w:r>
+            <w:proofErr w:type="spellEnd"/>
           </w:p>
         </w:tc>
         <w:tc>
@@ -3062,9 +3164,11 @@
               </w:rPr>
               <w:br/>
             </w:r>
+            <w:proofErr w:type="spellStart"/>
             <w:r>
               <w:t>sso</w:t>
             </w:r>
+            <w:proofErr w:type="spellEnd"/>
           </w:p>
         </w:tc>
         <w:tc>
@@ -3153,9 +3257,11 @@
               </w:rPr>
               <w:br/>
             </w:r>
+            <w:proofErr w:type="spellStart"/>
             <w:r>
               <w:t>ssua</w:t>
             </w:r>
+            <w:proofErr w:type="spellEnd"/>
           </w:p>
         </w:tc>
         <w:tc>
@@ -3201,6 +3307,7 @@
                 <w:bCs/>
               </w:rPr>
             </w:pPr>
+            <w:proofErr w:type="spellStart"/>
             <w:r>
               <w:rPr>
                 <w:rFonts w:ascii="Abyssinica SIL" w:hAnsi="Abyssinica SIL" w:cs="Abyssinica SIL test"/>
@@ -3208,6 +3315,7 @@
               </w:rPr>
               <w:t>ርእስ</w:t>
             </w:r>
+            <w:proofErr w:type="spellEnd"/>
           </w:p>
         </w:tc>
         <w:tc>
@@ -3273,9 +3381,11 @@
               </w:rPr>
               <w:br/>
             </w:r>
+            <w:proofErr w:type="spellStart"/>
             <w:r>
               <w:t>ru</w:t>
             </w:r>
+            <w:proofErr w:type="spellEnd"/>
           </w:p>
         </w:tc>
         <w:tc>
@@ -3307,9 +3417,11 @@
               </w:rPr>
               <w:br/>
             </w:r>
+            <w:proofErr w:type="spellStart"/>
             <w:r>
               <w:t>ri</w:t>
             </w:r>
+            <w:proofErr w:type="spellEnd"/>
           </w:p>
         </w:tc>
         <w:tc>
@@ -3341,9 +3453,11 @@
               </w:rPr>
               <w:br/>
             </w:r>
+            <w:proofErr w:type="spellStart"/>
             <w:r>
               <w:t>ra</w:t>
             </w:r>
+            <w:proofErr w:type="spellEnd"/>
           </w:p>
         </w:tc>
         <w:tc>
@@ -3375,9 +3489,11 @@
               </w:rPr>
               <w:br/>
             </w:r>
+            <w:proofErr w:type="spellStart"/>
             <w:r>
               <w:t>rie</w:t>
             </w:r>
+            <w:proofErr w:type="spellEnd"/>
           </w:p>
         </w:tc>
         <w:tc>
@@ -3443,9 +3559,11 @@
               </w:rPr>
               <w:br/>
             </w:r>
+            <w:proofErr w:type="spellStart"/>
             <w:r>
               <w:t>ro</w:t>
             </w:r>
+            <w:proofErr w:type="spellEnd"/>
           </w:p>
         </w:tc>
         <w:tc>
@@ -3534,9 +3652,11 @@
               </w:rPr>
               <w:br/>
             </w:r>
+            <w:proofErr w:type="spellStart"/>
             <w:r>
               <w:t>rua</w:t>
             </w:r>
+            <w:proofErr w:type="spellEnd"/>
           </w:p>
         </w:tc>
         <w:tc>
@@ -3582,6 +3702,7 @@
                 <w:bCs/>
               </w:rPr>
             </w:pPr>
+            <w:proofErr w:type="spellStart"/>
             <w:r>
               <w:rPr>
                 <w:rFonts w:ascii="Abyssinica SIL" w:hAnsi="Abyssinica SIL" w:cs="Abyssinica SIL test"/>
@@ -3589,6 +3710,7 @@
               </w:rPr>
               <w:t>ሳት</w:t>
             </w:r>
+            <w:proofErr w:type="spellEnd"/>
           </w:p>
         </w:tc>
         <w:tc>
@@ -3654,9 +3776,11 @@
               </w:rPr>
               <w:br/>
             </w:r>
+            <w:proofErr w:type="spellStart"/>
             <w:r>
               <w:t>su</w:t>
             </w:r>
+            <w:proofErr w:type="spellEnd"/>
           </w:p>
         </w:tc>
         <w:tc>
@@ -3688,9 +3812,11 @@
               </w:rPr>
               <w:br/>
             </w:r>
+            <w:proofErr w:type="spellStart"/>
             <w:r>
               <w:t>si</w:t>
             </w:r>
+            <w:proofErr w:type="spellEnd"/>
           </w:p>
         </w:tc>
         <w:tc>
@@ -3722,9 +3848,11 @@
               </w:rPr>
               <w:br/>
             </w:r>
+            <w:proofErr w:type="spellStart"/>
             <w:r>
               <w:t>sa</w:t>
             </w:r>
+            <w:proofErr w:type="spellEnd"/>
           </w:p>
         </w:tc>
         <w:tc>
@@ -3756,9 +3884,11 @@
               </w:rPr>
               <w:br/>
             </w:r>
+            <w:proofErr w:type="spellStart"/>
             <w:r>
               <w:t>sie</w:t>
             </w:r>
+            <w:proofErr w:type="spellEnd"/>
           </w:p>
         </w:tc>
         <w:tc>
@@ -3915,9 +4045,11 @@
               </w:rPr>
               <w:br/>
             </w:r>
+            <w:proofErr w:type="spellStart"/>
             <w:r>
               <w:t>sua</w:t>
             </w:r>
+            <w:proofErr w:type="spellEnd"/>
           </w:p>
         </w:tc>
         <w:tc>
@@ -3963,6 +4095,7 @@
                 <w:bCs/>
               </w:rPr>
             </w:pPr>
+            <w:proofErr w:type="spellStart"/>
             <w:r>
               <w:rPr>
                 <w:rFonts w:ascii="Abyssinica SIL" w:hAnsi="Abyssinica SIL" w:cs="Abyssinica SIL test"/>
@@ -3970,6 +4103,7 @@
               </w:rPr>
               <w:t>ቃፍ</w:t>
             </w:r>
+            <w:proofErr w:type="spellEnd"/>
           </w:p>
         </w:tc>
         <w:tc>
@@ -4001,9 +4135,11 @@
               </w:rPr>
               <w:br/>
             </w:r>
+            <w:proofErr w:type="spellStart"/>
             <w:r>
               <w:t>qe</w:t>
             </w:r>
+            <w:proofErr w:type="spellEnd"/>
           </w:p>
         </w:tc>
         <w:tc>
@@ -4035,9 +4171,11 @@
               </w:rPr>
               <w:br/>
             </w:r>
+            <w:proofErr w:type="spellStart"/>
             <w:r>
               <w:t>qu</w:t>
             </w:r>
+            <w:proofErr w:type="spellEnd"/>
           </w:p>
         </w:tc>
         <w:tc>
@@ -4103,9 +4241,11 @@
               </w:rPr>
               <w:br/>
             </w:r>
+            <w:proofErr w:type="spellStart"/>
             <w:r>
               <w:t>qa</w:t>
             </w:r>
+            <w:proofErr w:type="spellEnd"/>
           </w:p>
         </w:tc>
         <w:tc>
@@ -4137,9 +4277,11 @@
               </w:rPr>
               <w:br/>
             </w:r>
+            <w:proofErr w:type="spellStart"/>
             <w:r>
               <w:t>qie</w:t>
             </w:r>
+            <w:proofErr w:type="spellEnd"/>
           </w:p>
         </w:tc>
         <w:tc>
@@ -4205,9 +4347,11 @@
               </w:rPr>
               <w:br/>
             </w:r>
+            <w:proofErr w:type="spellStart"/>
             <w:r>
               <w:t>qo</w:t>
             </w:r>
+            <w:proofErr w:type="spellEnd"/>
           </w:p>
         </w:tc>
         <w:tc>
@@ -4273,12 +4417,14 @@
               </w:rPr>
               <w:br/>
             </w:r>
+            <w:proofErr w:type="spellStart"/>
             <w:r>
               <w:t>qu</w:t>
             </w:r>
             <w:r>
               <w:t>u</w:t>
             </w:r>
+            <w:proofErr w:type="spellEnd"/>
           </w:p>
         </w:tc>
         <w:tc>
@@ -4381,9 +4527,11 @@
               </w:rPr>
               <w:br/>
             </w:r>
+            <w:proofErr w:type="spellStart"/>
             <w:r>
               <w:t>quie</w:t>
             </w:r>
+            <w:proofErr w:type="spellEnd"/>
           </w:p>
         </w:tc>
       </w:tr>
@@ -4410,6 +4558,7 @@
                 <w:bCs/>
               </w:rPr>
             </w:pPr>
+            <w:proofErr w:type="spellStart"/>
             <w:r>
               <w:rPr>
                 <w:rFonts w:ascii="Abyssinica SIL" w:hAnsi="Abyssinica SIL" w:cs="Abyssinica SIL test"/>
@@ -4417,6 +4566,7 @@
               </w:rPr>
               <w:t>ቤት</w:t>
             </w:r>
+            <w:proofErr w:type="spellEnd"/>
           </w:p>
         </w:tc>
         <w:tc>
@@ -4482,9 +4632,11 @@
               </w:rPr>
               <w:br/>
             </w:r>
+            <w:proofErr w:type="spellStart"/>
             <w:r>
               <w:t>bu</w:t>
             </w:r>
+            <w:proofErr w:type="spellEnd"/>
           </w:p>
         </w:tc>
         <w:tc>
@@ -4550,9 +4702,11 @@
               </w:rPr>
               <w:br/>
             </w:r>
+            <w:proofErr w:type="spellStart"/>
             <w:r>
               <w:t>ba</w:t>
             </w:r>
+            <w:proofErr w:type="spellEnd"/>
           </w:p>
         </w:tc>
         <w:tc>
@@ -4584,9 +4738,11 @@
               </w:rPr>
               <w:br/>
             </w:r>
+            <w:proofErr w:type="spellStart"/>
             <w:r>
               <w:t>bie</w:t>
             </w:r>
+            <w:proofErr w:type="spellEnd"/>
           </w:p>
         </w:tc>
         <w:tc>
@@ -4652,9 +4808,11 @@
               </w:rPr>
               <w:br/>
             </w:r>
+            <w:proofErr w:type="spellStart"/>
             <w:r>
               <w:t>bo</w:t>
             </w:r>
+            <w:proofErr w:type="spellEnd"/>
           </w:p>
         </w:tc>
         <w:tc>
@@ -4743,9 +4901,11 @@
               </w:rPr>
               <w:br/>
             </w:r>
+            <w:proofErr w:type="spellStart"/>
             <w:r>
               <w:t>bua</w:t>
             </w:r>
+            <w:proofErr w:type="spellEnd"/>
           </w:p>
         </w:tc>
         <w:tc>
@@ -4791,6 +4951,7 @@
                 <w:bCs/>
               </w:rPr>
             </w:pPr>
+            <w:proofErr w:type="spellStart"/>
             <w:r>
               <w:rPr>
                 <w:rFonts w:ascii="Abyssinica SIL" w:hAnsi="Abyssinica SIL" w:cs="Abyssinica SIL test"/>
@@ -4798,6 +4959,7 @@
               </w:rPr>
               <w:t>ታው</w:t>
             </w:r>
+            <w:proofErr w:type="spellEnd"/>
           </w:p>
         </w:tc>
         <w:tc>
@@ -4829,9 +4991,11 @@
               </w:rPr>
               <w:br/>
             </w:r>
+            <w:proofErr w:type="spellStart"/>
             <w:r>
               <w:t>te</w:t>
             </w:r>
+            <w:proofErr w:type="spellEnd"/>
           </w:p>
         </w:tc>
         <w:tc>
@@ -4863,9 +5027,11 @@
               </w:rPr>
               <w:br/>
             </w:r>
+            <w:proofErr w:type="spellStart"/>
             <w:r>
               <w:t>tu</w:t>
             </w:r>
+            <w:proofErr w:type="spellEnd"/>
           </w:p>
         </w:tc>
         <w:tc>
@@ -4897,9 +5063,11 @@
               </w:rPr>
               <w:br/>
             </w:r>
+            <w:proofErr w:type="spellStart"/>
             <w:r>
               <w:t>ti</w:t>
             </w:r>
+            <w:proofErr w:type="spellEnd"/>
           </w:p>
         </w:tc>
         <w:tc>
@@ -5124,9 +5292,11 @@
               </w:rPr>
               <w:br/>
             </w:r>
+            <w:proofErr w:type="spellStart"/>
             <w:r>
               <w:t>tua</w:t>
             </w:r>
+            <w:proofErr w:type="spellEnd"/>
           </w:p>
         </w:tc>
         <w:tc>
@@ -5172,6 +5342,7 @@
                 <w:bCs/>
               </w:rPr>
             </w:pPr>
+            <w:proofErr w:type="spellStart"/>
             <w:r>
               <w:rPr>
                 <w:rFonts w:ascii="Abyssinica SIL" w:hAnsi="Abyssinica SIL" w:cs="Abyssinica SIL test"/>
@@ -5179,6 +5350,7 @@
               </w:rPr>
               <w:t>ኀርም</w:t>
             </w:r>
+            <w:proofErr w:type="spellEnd"/>
           </w:p>
         </w:tc>
         <w:tc>
@@ -5210,9 +5382,11 @@
               </w:rPr>
               <w:br/>
             </w:r>
+            <w:proofErr w:type="spellStart"/>
             <w:r>
               <w:t>hhe</w:t>
             </w:r>
+            <w:proofErr w:type="spellEnd"/>
           </w:p>
         </w:tc>
         <w:tc>
@@ -5244,9 +5418,11 @@
               </w:rPr>
               <w:br/>
             </w:r>
+            <w:proofErr w:type="spellStart"/>
             <w:r>
               <w:t>hhu</w:t>
             </w:r>
+            <w:proofErr w:type="spellEnd"/>
           </w:p>
         </w:tc>
         <w:tc>
@@ -5278,9 +5454,11 @@
               </w:rPr>
               <w:br/>
             </w:r>
+            <w:proofErr w:type="spellStart"/>
             <w:r>
               <w:t>hhi</w:t>
             </w:r>
+            <w:proofErr w:type="spellEnd"/>
           </w:p>
         </w:tc>
         <w:tc>
@@ -5312,9 +5490,11 @@
               </w:rPr>
               <w:br/>
             </w:r>
+            <w:proofErr w:type="spellStart"/>
             <w:r>
               <w:t>hha</w:t>
             </w:r>
+            <w:proofErr w:type="spellEnd"/>
           </w:p>
         </w:tc>
         <w:tc>
@@ -5346,9 +5526,11 @@
               </w:rPr>
               <w:br/>
             </w:r>
+            <w:proofErr w:type="spellStart"/>
             <w:r>
               <w:t>hhie</w:t>
             </w:r>
+            <w:proofErr w:type="spellEnd"/>
           </w:p>
         </w:tc>
         <w:tc>
@@ -5380,9 +5562,11 @@
               </w:rPr>
               <w:br/>
             </w:r>
+            <w:proofErr w:type="spellStart"/>
             <w:r>
               <w:t>hh</w:t>
             </w:r>
+            <w:proofErr w:type="spellEnd"/>
           </w:p>
         </w:tc>
         <w:tc>
@@ -5414,9 +5598,11 @@
               </w:rPr>
               <w:br/>
             </w:r>
+            <w:proofErr w:type="spellStart"/>
             <w:r>
               <w:t>hho</w:t>
             </w:r>
+            <w:proofErr w:type="spellEnd"/>
           </w:p>
         </w:tc>
         <w:tc>
@@ -5482,12 +5668,14 @@
               </w:rPr>
               <w:br/>
             </w:r>
+            <w:proofErr w:type="spellStart"/>
             <w:r>
               <w:t>hu</w:t>
             </w:r>
             <w:r>
               <w:t>u</w:t>
             </w:r>
+            <w:proofErr w:type="spellEnd"/>
           </w:p>
         </w:tc>
         <w:tc>
@@ -5556,9 +5744,11 @@
               </w:rPr>
               <w:br/>
             </w:r>
+            <w:proofErr w:type="spellStart"/>
             <w:r>
               <w:t>hua</w:t>
             </w:r>
+            <w:proofErr w:type="spellEnd"/>
           </w:p>
         </w:tc>
         <w:tc>
@@ -5590,9 +5780,11 @@
               </w:rPr>
               <w:br/>
             </w:r>
+            <w:proofErr w:type="spellStart"/>
             <w:r>
               <w:t>huie</w:t>
             </w:r>
+            <w:proofErr w:type="spellEnd"/>
           </w:p>
         </w:tc>
       </w:tr>
@@ -5619,6 +5811,7 @@
                 <w:bCs/>
               </w:rPr>
             </w:pPr>
+            <w:proofErr w:type="spellStart"/>
             <w:r>
               <w:rPr>
                 <w:rFonts w:ascii="Abyssinica SIL" w:hAnsi="Abyssinica SIL" w:cs="Abyssinica SIL test"/>
@@ -5626,6 +5819,7 @@
               </w:rPr>
               <w:t>ነሐስ</w:t>
             </w:r>
+            <w:proofErr w:type="spellEnd"/>
           </w:p>
         </w:tc>
         <w:tc>
@@ -5725,9 +5919,11 @@
               </w:rPr>
               <w:br/>
             </w:r>
+            <w:proofErr w:type="spellStart"/>
             <w:r>
               <w:t>ni</w:t>
             </w:r>
+            <w:proofErr w:type="spellEnd"/>
           </w:p>
         </w:tc>
         <w:tc>
@@ -5759,9 +5955,11 @@
               </w:rPr>
               <w:br/>
             </w:r>
+            <w:proofErr w:type="spellStart"/>
             <w:r>
               <w:t>na</w:t>
             </w:r>
+            <w:proofErr w:type="spellEnd"/>
           </w:p>
         </w:tc>
         <w:tc>
@@ -5793,9 +5991,11 @@
               </w:rPr>
               <w:br/>
             </w:r>
+            <w:proofErr w:type="spellStart"/>
             <w:r>
               <w:t>nie</w:t>
             </w:r>
+            <w:proofErr w:type="spellEnd"/>
           </w:p>
         </w:tc>
         <w:tc>
@@ -5952,9 +6152,11 @@
               </w:rPr>
               <w:br/>
             </w:r>
+            <w:proofErr w:type="spellStart"/>
             <w:r>
               <w:t>nua</w:t>
             </w:r>
+            <w:proofErr w:type="spellEnd"/>
           </w:p>
         </w:tc>
         <w:tc>
@@ -6000,6 +6202,7 @@
                 <w:bCs/>
               </w:rPr>
             </w:pPr>
+            <w:proofErr w:type="spellStart"/>
             <w:r>
               <w:rPr>
                 <w:rFonts w:ascii="Abyssinica SIL" w:hAnsi="Abyssinica SIL" w:cs="Abyssinica SIL test"/>
@@ -6007,6 +6210,7 @@
               </w:rPr>
               <w:t>አልፍ</w:t>
             </w:r>
+            <w:proofErr w:type="spellEnd"/>
           </w:p>
         </w:tc>
         <w:tc>
@@ -6109,9 +6313,11 @@
               </w:rPr>
               <w:br/>
             </w:r>
+            <w:proofErr w:type="spellStart"/>
             <w:r>
               <w:t>i</w:t>
             </w:r>
+            <w:proofErr w:type="spellEnd"/>
           </w:p>
         </w:tc>
         <w:tc>
@@ -6182,10 +6388,12 @@
               </w:rPr>
               <w:br/>
             </w:r>
+            <w:proofErr w:type="spellStart"/>
             <w:proofErr w:type="gramStart"/>
             <w:r>
               <w:t>ie</w:t>
             </w:r>
+            <w:proofErr w:type="spellEnd"/>
             <w:proofErr w:type="gramEnd"/>
           </w:p>
         </w:tc>
@@ -6379,6 +6587,7 @@
                 <w:bCs/>
               </w:rPr>
             </w:pPr>
+            <w:proofErr w:type="spellStart"/>
             <w:r>
               <w:rPr>
                 <w:rFonts w:ascii="Abyssinica SIL" w:hAnsi="Abyssinica SIL" w:cs="Abyssinica SIL test"/>
@@ -6386,6 +6595,7 @@
               </w:rPr>
               <w:t>ካፍ</w:t>
             </w:r>
+            <w:proofErr w:type="spellEnd"/>
           </w:p>
         </w:tc>
         <w:tc>
@@ -6417,12 +6627,14 @@
               </w:rPr>
               <w:br/>
             </w:r>
+            <w:proofErr w:type="spellStart"/>
             <w:r>
               <w:t>k</w:t>
             </w:r>
             <w:r>
               <w:t>e</w:t>
             </w:r>
+            <w:proofErr w:type="spellEnd"/>
           </w:p>
         </w:tc>
         <w:tc>
@@ -6454,12 +6666,14 @@
               </w:rPr>
               <w:br/>
             </w:r>
+            <w:proofErr w:type="spellStart"/>
             <w:r>
               <w:t>k</w:t>
             </w:r>
             <w:r>
               <w:t>u</w:t>
             </w:r>
+            <w:proofErr w:type="spellEnd"/>
           </w:p>
         </w:tc>
         <w:tc>
@@ -6565,12 +6779,14 @@
               </w:rPr>
               <w:br/>
             </w:r>
+            <w:proofErr w:type="spellStart"/>
             <w:r>
               <w:t>k</w:t>
             </w:r>
             <w:r>
               <w:t>ie</w:t>
             </w:r>
+            <w:proofErr w:type="spellEnd"/>
           </w:p>
         </w:tc>
         <w:tc>
@@ -6673,12 +6889,14 @@
               </w:rPr>
               <w:br/>
             </w:r>
+            <w:proofErr w:type="spellStart"/>
             <w:r>
               <w:t>k</w:t>
             </w:r>
             <w:r>
               <w:t>ue</w:t>
             </w:r>
+            <w:proofErr w:type="spellEnd"/>
           </w:p>
         </w:tc>
         <w:tc>
@@ -6710,6 +6928,7 @@
               </w:rPr>
               <w:br/>
             </w:r>
+            <w:proofErr w:type="spellStart"/>
             <w:r>
               <w:t>k</w:t>
             </w:r>
@@ -6719,6 +6938,7 @@
             <w:r>
               <w:t>u</w:t>
             </w:r>
+            <w:proofErr w:type="spellEnd"/>
           </w:p>
         </w:tc>
         <w:tc>
@@ -6750,6 +6970,7 @@
               </w:rPr>
               <w:br/>
             </w:r>
+            <w:proofErr w:type="spellStart"/>
             <w:r>
               <w:t>k</w:t>
             </w:r>
@@ -6759,6 +6980,7 @@
             <w:r>
               <w:t>i</w:t>
             </w:r>
+            <w:proofErr w:type="spellEnd"/>
           </w:p>
         </w:tc>
         <w:tc>
@@ -6790,12 +7012,14 @@
               </w:rPr>
               <w:br/>
             </w:r>
+            <w:proofErr w:type="spellStart"/>
             <w:r>
               <w:t>k</w:t>
             </w:r>
             <w:r>
               <w:t>ua</w:t>
             </w:r>
+            <w:proofErr w:type="spellEnd"/>
           </w:p>
         </w:tc>
         <w:tc>
@@ -6827,12 +7051,14 @@
               </w:rPr>
               <w:br/>
             </w:r>
+            <w:proofErr w:type="spellStart"/>
             <w:r>
               <w:t>k</w:t>
             </w:r>
             <w:r>
               <w:t>uie</w:t>
             </w:r>
+            <w:proofErr w:type="spellEnd"/>
           </w:p>
         </w:tc>
       </w:tr>
@@ -6859,6 +7085,7 @@
                 <w:bCs/>
               </w:rPr>
             </w:pPr>
+            <w:proofErr w:type="spellStart"/>
             <w:r>
               <w:rPr>
                 <w:rFonts w:ascii="Abyssinica SIL" w:hAnsi="Abyssinica SIL" w:cs="Abyssinica SIL test"/>
@@ -6866,6 +7093,7 @@
               </w:rPr>
               <w:t>ወዌ</w:t>
             </w:r>
+            <w:proofErr w:type="spellEnd"/>
           </w:p>
         </w:tc>
         <w:tc>
@@ -6937,9 +7165,11 @@
               </w:rPr>
               <w:br/>
             </w:r>
+            <w:proofErr w:type="spellStart"/>
             <w:r>
               <w:t>wu</w:t>
             </w:r>
+            <w:proofErr w:type="spellEnd"/>
           </w:p>
         </w:tc>
         <w:tc>
@@ -6974,9 +7204,11 @@
               </w:rPr>
               <w:br/>
             </w:r>
+            <w:proofErr w:type="spellStart"/>
             <w:r>
               <w:t>wi</w:t>
             </w:r>
+            <w:proofErr w:type="spellEnd"/>
           </w:p>
         </w:tc>
         <w:tc>
@@ -7011,9 +7243,11 @@
               </w:rPr>
               <w:br/>
             </w:r>
+            <w:proofErr w:type="spellStart"/>
             <w:r>
               <w:t>wa</w:t>
             </w:r>
+            <w:proofErr w:type="spellEnd"/>
           </w:p>
         </w:tc>
         <w:tc>
@@ -7048,9 +7282,11 @@
               </w:rPr>
               <w:br/>
             </w:r>
+            <w:proofErr w:type="spellStart"/>
             <w:r>
               <w:t>wie</w:t>
             </w:r>
+            <w:proofErr w:type="spellEnd"/>
           </w:p>
         </w:tc>
         <w:tc>
@@ -7246,6 +7482,7 @@
                 <w:bCs/>
               </w:rPr>
             </w:pPr>
+            <w:proofErr w:type="spellStart"/>
             <w:r>
               <w:rPr>
                 <w:rFonts w:ascii="Abyssinica SIL" w:hAnsi="Abyssinica SIL" w:cs="Abyssinica SIL test"/>
@@ -7253,6 +7490,7 @@
               </w:rPr>
               <w:t>ዐይን</w:t>
             </w:r>
+            <w:proofErr w:type="spellEnd"/>
           </w:p>
         </w:tc>
         <w:tc>
@@ -7485,9 +7723,11 @@
               </w:rPr>
               <w:br/>
             </w:r>
+            <w:proofErr w:type="spellStart"/>
             <w:r>
               <w:t>Aie</w:t>
             </w:r>
+            <w:proofErr w:type="spellEnd"/>
             <w:r>
               <w:rPr>
                 <w:rFonts w:ascii="Abyssinica SIL" w:hAnsi="Abyssinica SIL"/>
@@ -7505,12 +7745,14 @@
               </w:rPr>
               <w:br/>
             </w:r>
+            <w:proofErr w:type="spellStart"/>
             <w:r>
               <w:t>I</w:t>
             </w:r>
             <w:r>
               <w:t>e</w:t>
             </w:r>
+            <w:proofErr w:type="spellEnd"/>
           </w:p>
         </w:tc>
         <w:tc>
@@ -7603,9 +7845,11 @@
               </w:rPr>
               <w:br/>
             </w:r>
+            <w:proofErr w:type="spellStart"/>
             <w:r>
               <w:t>Ao</w:t>
             </w:r>
+            <w:proofErr w:type="spellEnd"/>
             <w:r>
               <w:rPr>
                 <w:sz w:val="12"/>
@@ -7741,6 +7985,7 @@
                 <w:bCs/>
               </w:rPr>
             </w:pPr>
+            <w:proofErr w:type="spellStart"/>
             <w:r>
               <w:rPr>
                 <w:rFonts w:ascii="Abyssinica SIL" w:hAnsi="Abyssinica SIL" w:cs="Abyssinica SIL test"/>
@@ -7748,6 +7993,7 @@
               </w:rPr>
               <w:t>ዘይ</w:t>
             </w:r>
+            <w:proofErr w:type="spellEnd"/>
           </w:p>
         </w:tc>
         <w:tc>
@@ -7813,9 +8059,11 @@
               </w:rPr>
               <w:br/>
             </w:r>
+            <w:proofErr w:type="spellStart"/>
             <w:r>
               <w:t>zu</w:t>
             </w:r>
+            <w:proofErr w:type="spellEnd"/>
           </w:p>
         </w:tc>
         <w:tc>
@@ -7915,9 +8163,11 @@
               </w:rPr>
               <w:br/>
             </w:r>
+            <w:proofErr w:type="spellStart"/>
             <w:r>
               <w:t>zie</w:t>
             </w:r>
+            <w:proofErr w:type="spellEnd"/>
           </w:p>
         </w:tc>
         <w:tc>
@@ -8074,9 +8324,11 @@
               </w:rPr>
               <w:br/>
             </w:r>
+            <w:proofErr w:type="spellStart"/>
             <w:r>
               <w:t>zua</w:t>
             </w:r>
+            <w:proofErr w:type="spellEnd"/>
           </w:p>
         </w:tc>
         <w:tc>
@@ -8122,6 +8374,7 @@
                 <w:bCs/>
               </w:rPr>
             </w:pPr>
+            <w:proofErr w:type="spellStart"/>
             <w:r>
               <w:rPr>
                 <w:rFonts w:ascii="Abyssinica SIL" w:hAnsi="Abyssinica SIL" w:cs="Abyssinica SIL test"/>
@@ -8129,6 +8382,7 @@
               </w:rPr>
               <w:t>የመነ</w:t>
             </w:r>
+            <w:proofErr w:type="spellEnd"/>
           </w:p>
         </w:tc>
         <w:tc>
@@ -8194,9 +8448,11 @@
               </w:rPr>
               <w:br/>
             </w:r>
+            <w:proofErr w:type="spellStart"/>
             <w:r>
               <w:t>yu</w:t>
             </w:r>
+            <w:proofErr w:type="spellEnd"/>
           </w:p>
         </w:tc>
         <w:tc>
@@ -8228,9 +8484,11 @@
               </w:rPr>
               <w:br/>
             </w:r>
+            <w:proofErr w:type="spellStart"/>
             <w:r>
               <w:t>yi</w:t>
             </w:r>
+            <w:proofErr w:type="spellEnd"/>
           </w:p>
         </w:tc>
         <w:tc>
@@ -8262,9 +8520,11 @@
               </w:rPr>
               <w:br/>
             </w:r>
+            <w:proofErr w:type="spellStart"/>
             <w:r>
               <w:t>ya</w:t>
             </w:r>
+            <w:proofErr w:type="spellEnd"/>
           </w:p>
         </w:tc>
         <w:tc>
@@ -8296,9 +8556,11 @@
               </w:rPr>
               <w:br/>
             </w:r>
+            <w:proofErr w:type="spellStart"/>
             <w:r>
               <w:t>yie</w:t>
             </w:r>
+            <w:proofErr w:type="spellEnd"/>
           </w:p>
         </w:tc>
         <w:tc>
@@ -8364,9 +8626,11 @@
               </w:rPr>
               <w:br/>
             </w:r>
+            <w:proofErr w:type="spellStart"/>
             <w:r>
               <w:t>yo</w:t>
             </w:r>
+            <w:proofErr w:type="spellEnd"/>
           </w:p>
         </w:tc>
         <w:tc>
@@ -8491,6 +8755,7 @@
                 <w:bCs/>
               </w:rPr>
             </w:pPr>
+            <w:proofErr w:type="spellStart"/>
             <w:r>
               <w:rPr>
                 <w:rFonts w:ascii="Abyssinica SIL" w:hAnsi="Abyssinica SIL" w:cs="Abyssinica SIL test"/>
@@ -8498,6 +8763,7 @@
               </w:rPr>
               <w:t>ድንት</w:t>
             </w:r>
+            <w:proofErr w:type="spellEnd"/>
           </w:p>
         </w:tc>
         <w:tc>
@@ -8824,9 +9090,11 @@
               </w:rPr>
               <w:br/>
             </w:r>
+            <w:proofErr w:type="spellStart"/>
             <w:r>
               <w:t>dua</w:t>
             </w:r>
+            <w:proofErr w:type="spellEnd"/>
           </w:p>
         </w:tc>
         <w:tc>
@@ -8875,6 +9143,7 @@
                 <w:bCs/>
               </w:rPr>
             </w:pPr>
+            <w:proofErr w:type="spellStart"/>
             <w:r>
               <w:rPr>
                 <w:rFonts w:ascii="Abyssinica SIL" w:hAnsi="Abyssinica SIL" w:cs="Abyssinica SIL test"/>
@@ -8883,6 +9152,7 @@
               <w:lastRenderedPageBreak/>
               <w:t>ገምል</w:t>
             </w:r>
+            <w:proofErr w:type="spellEnd"/>
           </w:p>
         </w:tc>
         <w:tc>
@@ -8914,9 +9184,11 @@
               </w:rPr>
               <w:br/>
             </w:r>
+            <w:proofErr w:type="spellStart"/>
             <w:r>
               <w:t>ge</w:t>
             </w:r>
+            <w:proofErr w:type="spellEnd"/>
           </w:p>
         </w:tc>
         <w:tc>
@@ -8948,9 +9220,11 @@
               </w:rPr>
               <w:br/>
             </w:r>
+            <w:proofErr w:type="spellStart"/>
             <w:r>
               <w:t>gu</w:t>
             </w:r>
+            <w:proofErr w:type="spellEnd"/>
           </w:p>
         </w:tc>
         <w:tc>
@@ -8982,9 +9256,11 @@
               </w:rPr>
               <w:br/>
             </w:r>
+            <w:proofErr w:type="spellStart"/>
             <w:r>
               <w:t>gi</w:t>
             </w:r>
+            <w:proofErr w:type="spellEnd"/>
           </w:p>
         </w:tc>
         <w:tc>
@@ -9050,9 +9326,11 @@
               </w:rPr>
               <w:br/>
             </w:r>
+            <w:proofErr w:type="spellStart"/>
             <w:r>
               <w:t>gie</w:t>
             </w:r>
+            <w:proofErr w:type="spellEnd"/>
           </w:p>
         </w:tc>
         <w:tc>
@@ -9152,9 +9430,11 @@
               </w:rPr>
               <w:br/>
             </w:r>
+            <w:proofErr w:type="spellStart"/>
             <w:r>
               <w:t>gue</w:t>
             </w:r>
+            <w:proofErr w:type="spellEnd"/>
           </w:p>
         </w:tc>
         <w:tc>
@@ -9186,12 +9466,14 @@
               </w:rPr>
               <w:br/>
             </w:r>
+            <w:proofErr w:type="spellStart"/>
             <w:r>
               <w:t>gu</w:t>
             </w:r>
             <w:r>
               <w:t>u</w:t>
             </w:r>
+            <w:proofErr w:type="spellEnd"/>
           </w:p>
         </w:tc>
         <w:tc>
@@ -9223,12 +9505,14 @@
               </w:rPr>
               <w:br/>
             </w:r>
+            <w:proofErr w:type="spellStart"/>
             <w:r>
               <w:t>gu</w:t>
             </w:r>
             <w:r>
               <w:t>i</w:t>
             </w:r>
+            <w:proofErr w:type="spellEnd"/>
           </w:p>
         </w:tc>
         <w:tc>
@@ -9260,9 +9544,11 @@
               </w:rPr>
               <w:br/>
             </w:r>
+            <w:proofErr w:type="spellStart"/>
             <w:r>
               <w:t>gua</w:t>
             </w:r>
+            <w:proofErr w:type="spellEnd"/>
           </w:p>
         </w:tc>
         <w:tc>
@@ -9294,9 +9580,11 @@
               </w:rPr>
               <w:br/>
             </w:r>
+            <w:proofErr w:type="spellStart"/>
             <w:r>
               <w:t>guie</w:t>
             </w:r>
+            <w:proofErr w:type="spellEnd"/>
           </w:p>
         </w:tc>
       </w:tr>
@@ -9326,6 +9614,7 @@
                 <w:bCs/>
               </w:rPr>
             </w:pPr>
+            <w:proofErr w:type="spellStart"/>
             <w:r>
               <w:rPr>
                 <w:rFonts w:ascii="Abyssinica SIL" w:hAnsi="Abyssinica SIL" w:cs="Abyssinica SIL test"/>
@@ -9333,6 +9622,7 @@
               </w:rPr>
               <w:t>ጠይት</w:t>
             </w:r>
+            <w:proofErr w:type="spellEnd"/>
           </w:p>
         </w:tc>
         <w:tc>
@@ -9364,9 +9654,11 @@
               </w:rPr>
               <w:br/>
             </w:r>
+            <w:proofErr w:type="spellStart"/>
             <w:r>
               <w:t>Te</w:t>
             </w:r>
+            <w:proofErr w:type="spellEnd"/>
           </w:p>
         </w:tc>
         <w:tc>
@@ -9432,9 +9724,11 @@
               </w:rPr>
               <w:br/>
             </w:r>
+            <w:proofErr w:type="spellStart"/>
             <w:r>
               <w:t>Ti</w:t>
             </w:r>
+            <w:proofErr w:type="spellEnd"/>
           </w:p>
         </w:tc>
         <w:tc>
@@ -9659,9 +9953,11 @@
               </w:rPr>
               <w:br/>
             </w:r>
+            <w:proofErr w:type="spellStart"/>
             <w:r>
               <w:t>Tua</w:t>
             </w:r>
+            <w:proofErr w:type="spellEnd"/>
           </w:p>
         </w:tc>
         <w:tc>
@@ -9710,6 +10006,7 @@
                 <w:bCs/>
               </w:rPr>
             </w:pPr>
+            <w:proofErr w:type="spellStart"/>
             <w:r>
               <w:rPr>
                 <w:rFonts w:ascii="Abyssinica SIL" w:hAnsi="Abyssinica SIL" w:cs="Abyssinica SIL test"/>
@@ -9717,6 +10014,7 @@
               </w:rPr>
               <w:t>ጰይት</w:t>
             </w:r>
+            <w:proofErr w:type="spellEnd"/>
           </w:p>
         </w:tc>
         <w:tc>
@@ -10043,9 +10341,11 @@
               </w:rPr>
               <w:br/>
             </w:r>
+            <w:proofErr w:type="spellStart"/>
             <w:r>
               <w:t>Pua</w:t>
             </w:r>
+            <w:proofErr w:type="spellEnd"/>
           </w:p>
         </w:tc>
         <w:tc>
@@ -10094,6 +10394,7 @@
                 <w:bCs/>
               </w:rPr>
             </w:pPr>
+            <w:proofErr w:type="spellStart"/>
             <w:r>
               <w:rPr>
                 <w:rFonts w:ascii="Abyssinica SIL" w:hAnsi="Abyssinica SIL" w:cs="Abyssinica SIL test"/>
@@ -10101,6 +10402,7 @@
               </w:rPr>
               <w:t>ጸደይ</w:t>
             </w:r>
+            <w:proofErr w:type="spellEnd"/>
           </w:p>
         </w:tc>
         <w:tc>
@@ -10166,9 +10468,11 @@
               </w:rPr>
               <w:br/>
             </w:r>
+            <w:proofErr w:type="spellStart"/>
             <w:r>
               <w:t>Su</w:t>
             </w:r>
+            <w:proofErr w:type="spellEnd"/>
           </w:p>
         </w:tc>
         <w:tc>
@@ -10427,9 +10731,11 @@
               </w:rPr>
               <w:br/>
             </w:r>
+            <w:proofErr w:type="spellStart"/>
             <w:r>
               <w:t>Sua</w:t>
             </w:r>
+            <w:proofErr w:type="spellEnd"/>
           </w:p>
         </w:tc>
         <w:tc>
@@ -10478,6 +10784,7 @@
                 <w:bCs/>
               </w:rPr>
             </w:pPr>
+            <w:proofErr w:type="spellStart"/>
             <w:r>
               <w:rPr>
                 <w:rFonts w:ascii="Abyssinica SIL" w:hAnsi="Abyssinica SIL" w:cs="Abyssinica SIL test"/>
@@ -10485,6 +10792,7 @@
               </w:rPr>
               <w:t>ፀጳ</w:t>
             </w:r>
+            <w:proofErr w:type="spellEnd"/>
           </w:p>
         </w:tc>
         <w:tc>
@@ -10516,9 +10824,11 @@
               </w:rPr>
               <w:br/>
             </w:r>
+            <w:proofErr w:type="spellStart"/>
             <w:r>
               <w:t>SSe</w:t>
             </w:r>
+            <w:proofErr w:type="spellEnd"/>
           </w:p>
         </w:tc>
         <w:tc>
@@ -10550,9 +10860,11 @@
               </w:rPr>
               <w:br/>
             </w:r>
+            <w:proofErr w:type="spellStart"/>
             <w:r>
               <w:t>SSu</w:t>
             </w:r>
+            <w:proofErr w:type="spellEnd"/>
           </w:p>
         </w:tc>
         <w:tc>
@@ -10584,9 +10896,11 @@
               </w:rPr>
               <w:br/>
             </w:r>
+            <w:proofErr w:type="spellStart"/>
             <w:r>
               <w:t>SSi</w:t>
             </w:r>
+            <w:proofErr w:type="spellEnd"/>
           </w:p>
         </w:tc>
         <w:tc>
@@ -10618,9 +10932,11 @@
               </w:rPr>
               <w:br/>
             </w:r>
+            <w:proofErr w:type="spellStart"/>
             <w:r>
               <w:t>SSa</w:t>
             </w:r>
+            <w:proofErr w:type="spellEnd"/>
           </w:p>
         </w:tc>
         <w:tc>
@@ -10652,9 +10968,11 @@
               </w:rPr>
               <w:br/>
             </w:r>
+            <w:proofErr w:type="spellStart"/>
             <w:r>
               <w:t>SSie</w:t>
             </w:r>
+            <w:proofErr w:type="spellEnd"/>
           </w:p>
         </w:tc>
         <w:tc>
@@ -10720,9 +11038,11 @@
               </w:rPr>
               <w:br/>
             </w:r>
+            <w:proofErr w:type="spellStart"/>
             <w:r>
               <w:t>SSo</w:t>
             </w:r>
+            <w:proofErr w:type="spellEnd"/>
           </w:p>
         </w:tc>
         <w:tc>
@@ -10847,6 +11167,7 @@
                 <w:bCs/>
               </w:rPr>
             </w:pPr>
+            <w:proofErr w:type="spellStart"/>
             <w:r>
               <w:rPr>
                 <w:rFonts w:ascii="Abyssinica SIL" w:hAnsi="Abyssinica SIL" w:cs="Abyssinica SIL test"/>
@@ -10854,6 +11175,7 @@
               </w:rPr>
               <w:t>አፍ</w:t>
             </w:r>
+            <w:proofErr w:type="spellEnd"/>
           </w:p>
         </w:tc>
         <w:tc>
@@ -10885,9 +11207,11 @@
               </w:rPr>
               <w:br/>
             </w:r>
+            <w:proofErr w:type="spellStart"/>
             <w:r>
               <w:t>fe</w:t>
             </w:r>
+            <w:proofErr w:type="spellEnd"/>
           </w:p>
         </w:tc>
         <w:tc>
@@ -11089,9 +11413,11 @@
               </w:rPr>
               <w:br/>
             </w:r>
+            <w:proofErr w:type="spellStart"/>
             <w:r>
               <w:t>fo</w:t>
             </w:r>
+            <w:proofErr w:type="spellEnd"/>
           </w:p>
         </w:tc>
         <w:tc>
@@ -11180,9 +11506,11 @@
               </w:rPr>
               <w:br/>
             </w:r>
+            <w:proofErr w:type="spellStart"/>
             <w:r>
               <w:t>fua</w:t>
             </w:r>
+            <w:proofErr w:type="spellEnd"/>
           </w:p>
         </w:tc>
         <w:tc>
@@ -11231,6 +11559,7 @@
                 <w:bCs/>
               </w:rPr>
             </w:pPr>
+            <w:proofErr w:type="spellStart"/>
             <w:r>
               <w:rPr>
                 <w:rFonts w:ascii="Abyssinica SIL" w:hAnsi="Abyssinica SIL" w:cs="Abyssinica SIL test"/>
@@ -11238,6 +11567,7 @@
               </w:rPr>
               <w:t>ፕሳ</w:t>
             </w:r>
+            <w:proofErr w:type="spellEnd"/>
           </w:p>
         </w:tc>
         <w:tc>
@@ -11303,9 +11633,11 @@
               </w:rPr>
               <w:br/>
             </w:r>
+            <w:proofErr w:type="spellStart"/>
             <w:r>
               <w:t>pu</w:t>
             </w:r>
+            <w:proofErr w:type="spellEnd"/>
           </w:p>
         </w:tc>
         <w:tc>
@@ -11564,9 +11896,11 @@
               </w:rPr>
               <w:br/>
             </w:r>
+            <w:proofErr w:type="spellStart"/>
             <w:r>
               <w:t>pua</w:t>
             </w:r>
+            <w:proofErr w:type="spellEnd"/>
           </w:p>
         </w:tc>
         <w:tc>
@@ -11631,9 +11965,11 @@
       <w:r>
         <w:t xml:space="preserve">ly in agreement with classic </w:t>
       </w:r>
+      <w:proofErr w:type="spellStart"/>
       <w:r>
         <w:t>Geʾez</w:t>
       </w:r>
+      <w:proofErr w:type="spellEnd"/>
       <w:r>
         <w:t xml:space="preserve"> phonology and modern transliteration conventions.</w:t>
       </w:r>
@@ -11661,9 +11997,11 @@
       <w:r>
         <w:t xml:space="preserve">n agreement with classic </w:t>
       </w:r>
+      <w:proofErr w:type="spellStart"/>
       <w:r>
         <w:t>Geʾez</w:t>
       </w:r>
+      <w:proofErr w:type="spellEnd"/>
       <w:r>
         <w:t xml:space="preserve"> phonology.</w:t>
       </w:r>
@@ -11712,23 +12050,7 @@
           <w:rFonts w:ascii="Courier New" w:hAnsi="Courier New" w:cs="Courier New"/>
           <w:b/>
         </w:rPr>
-        <w:t xml:space="preserve">CTRL </w:t>
-      </w:r>
-      <w:proofErr w:type="gramStart"/>
-      <w:r>
-        <w:rPr>
-          <w:rFonts w:ascii="Courier New" w:hAnsi="Courier New" w:cs="Courier New"/>
-          <w:b/>
-        </w:rPr>
-        <w:t>+ .</w:t>
-      </w:r>
-      <w:proofErr w:type="gramEnd"/>
-      <w:r>
-        <w:rPr>
-          <w:rFonts w:ascii="Courier New" w:hAnsi="Courier New" w:cs="Courier New"/>
-          <w:b/>
-        </w:rPr>
-        <w:t xml:space="preserve"> </w:t>
+        <w:t xml:space="preserve">CTRL + . </w:t>
       </w:r>
       <w:r>
         <w:rPr>
@@ -11756,7 +12078,7 @@
         <w:rPr>
           <w:rFonts w:ascii="Abyssinica SIL" w:hAnsi="Abyssinica SIL" w:cs="Abyssinica SIL"/>
           <w:bCs/>
-          <w:lang w:val="gez-Ethi-ET"/>
+          <w:lang/>
         </w:rPr>
         <w:t>አ</w:t>
       </w:r>
@@ -11811,7 +12133,7 @@
         <w:rPr>
           <w:rFonts w:ascii="Abyssinica SIL" w:hAnsi="Abyssinica SIL" w:cs="Abyssinica SIL"/>
           <w:color w:val="000000"/>
-          <w:lang w:val="gez-Ethi-ET"/>
+          <w:lang/>
         </w:rPr>
         <w:t>አ</w:t>
       </w:r>
@@ -11839,7 +12161,14 @@
         <w:rPr>
           <w:color w:val="000000"/>
         </w:rPr>
-        <w:t>“ab</w:t>
+        <w:t>“</w:t>
+      </w:r>
+      <w:proofErr w:type="spellStart"/>
+      <w:r>
+        <w:rPr>
+          <w:color w:val="000000"/>
+        </w:rPr>
+        <w:t>ab</w:t>
       </w:r>
       <w:r>
         <w:rPr>
@@ -11848,6 +12177,7 @@
         </w:rPr>
         <w:t>aa</w:t>
       </w:r>
+      <w:proofErr w:type="spellEnd"/>
       <w:r>
         <w:rPr>
           <w:color w:val="000000"/>
@@ -11872,7 +12202,7 @@
         <w:rPr>
           <w:rFonts w:ascii="Abyssinica SIL" w:hAnsi="Abyssinica SIL" w:cs="Abyssinica SIL"/>
           <w:color w:val="000000"/>
-          <w:lang w:val="gez-Ethi-ET"/>
+          <w:lang/>
         </w:rPr>
         <w:t>አ</w:t>
       </w:r>
@@ -11883,7 +12213,6 @@
         </w:rPr>
         <w:t xml:space="preserve">ባ፞ </w:t>
       </w:r>
-      <w:proofErr w:type="gramStart"/>
       <w:r>
         <w:rPr>
           <w:rFonts w:ascii="Courier New" w:hAnsi="Courier New" w:cs="Courier New"/>
@@ -11904,7 +12233,6 @@
         </w:rPr>
         <w:t>.</w:t>
       </w:r>
-      <w:proofErr w:type="gramEnd"/>
       <w:r>
         <w:rPr>
           <w:rFonts w:ascii="Courier New" w:hAnsi="Courier New" w:cs="Courier New"/>
@@ -11929,7 +12257,7 @@
         <w:rPr>
           <w:rFonts w:ascii="Abyssinica SIL" w:hAnsi="Abyssinica SIL" w:cs="Abyssinica SIL"/>
           <w:color w:val="000000"/>
-          <w:lang w:val="gez-Ethi-ET"/>
+          <w:lang/>
         </w:rPr>
         <w:t>አ</w:t>
       </w:r>
@@ -11996,7 +12324,7 @@
         <w:rPr>
           <w:rFonts w:ascii="Abyssinica SIL" w:hAnsi="Abyssinica SIL" w:cs="Abyssinica SIL"/>
           <w:color w:val="000000"/>
-          <w:lang w:val="gez-Ethi-ET"/>
+          <w:lang/>
         </w:rPr>
         <w:t>አ</w:t>
       </w:r>
@@ -12007,7 +12335,6 @@
         </w:rPr>
         <w:t xml:space="preserve">ባ፟ </w:t>
       </w:r>
-      <w:proofErr w:type="gramStart"/>
       <w:r>
         <w:rPr>
           <w:rFonts w:ascii="Courier New" w:hAnsi="Courier New" w:cs="Courier New"/>
@@ -12028,7 +12355,6 @@
         </w:rPr>
         <w:t>.</w:t>
       </w:r>
-      <w:proofErr w:type="gramEnd"/>
       <w:r>
         <w:rPr>
           <w:rFonts w:ascii="Courier New" w:hAnsi="Courier New" w:cs="Courier New"/>
@@ -12053,7 +12379,7 @@
         <w:rPr>
           <w:rFonts w:ascii="Abyssinica SIL" w:hAnsi="Abyssinica SIL" w:cs="Abyssinica SIL"/>
           <w:color w:val="000000"/>
-          <w:lang w:val="gez-Ethi-ET"/>
+          <w:lang/>
         </w:rPr>
         <w:t>አ</w:t>
       </w:r>
@@ -12068,7 +12394,14 @@
         <w:rPr>
           <w:color w:val="000000"/>
         </w:rPr>
-        <w:t>“a</w:t>
+        <w:t>“</w:t>
+      </w:r>
+      <w:proofErr w:type="spellStart"/>
+      <w:r>
+        <w:rPr>
+          <w:color w:val="000000"/>
+        </w:rPr>
+        <w:t>a</w:t>
       </w:r>
       <w:r>
         <w:rPr>
@@ -12077,19 +12410,12 @@
         </w:rPr>
         <w:t>bbaa</w:t>
       </w:r>
-      <w:proofErr w:type="gramStart"/>
+      <w:proofErr w:type="spellEnd"/>
       <w:r>
         <w:rPr>
           <w:color w:val="000000"/>
         </w:rPr>
-        <w:t>”,</w:t>
-      </w:r>
-      <w:proofErr w:type="gramEnd"/>
-      <w:r>
-        <w:rPr>
-          <w:color w:val="000000"/>
-        </w:rPr>
-        <w:t xml:space="preserve"> “</w:t>
+        <w:t>”, “</w:t>
       </w:r>
       <w:r>
         <w:rPr>
@@ -12805,13 +13131,8 @@
         </w:rPr>
         <w:t>፡</w:t>
       </w:r>
-      <w:proofErr w:type="gramStart"/>
-      <w:r>
-        <w:t>’,</w:t>
-      </w:r>
-      <w:proofErr w:type="gramEnd"/>
-      <w:r>
-        <w:t xml:space="preserve"> ‘</w:t>
+      <w:r>
+        <w:t>’, ‘</w:t>
       </w:r>
       <w:r>
         <w:rPr>
@@ -13927,7 +14248,23 @@
         <w:jc w:val="both"/>
       </w:pPr>
       <w:r>
-        <w:t>The “connected” style of Ethiopic numerals can be created by changing the font from “Abyssinica SIL” to “Abyssinica SIL Connected” as seen in the following table:</w:t>
+        <w:t>The “connected” style of Ethiopic numerals can be created by changing the font from “</w:t>
+      </w:r>
+      <w:proofErr w:type="spellStart"/>
+      <w:r>
+        <w:t>Abyssinica</w:t>
+      </w:r>
+      <w:proofErr w:type="spellEnd"/>
+      <w:r>
+        <w:t xml:space="preserve"> SIL” to “</w:t>
+      </w:r>
+      <w:proofErr w:type="spellStart"/>
+      <w:r>
+        <w:t>Abyssinica</w:t>
+      </w:r>
+      <w:proofErr w:type="spellEnd"/>
+      <w:r>
+        <w:t xml:space="preserve"> SIL Connected” as seen in the following table:</w:t>
       </w:r>
     </w:p>
     <w:p>
@@ -13961,6 +14298,7 @@
                 <w:szCs w:val="28"/>
               </w:rPr>
             </w:pPr>
+            <w:proofErr w:type="spellStart"/>
             <w:r>
               <w:rPr>
                 <w:b/>
@@ -13968,33 +14306,54 @@
                 <w:sz w:val="28"/>
                 <w:szCs w:val="28"/>
               </w:rPr>
-              <w:t>Abyssinica SIL</w:t>
-            </w:r>
-          </w:p>
-        </w:tc>
-        <w:tc>
-          <w:tcPr>
-            <w:tcW w:w="3600" w:type="dxa"/>
-            <w:shd w:val="clear" w:color="auto" w:fill="D7D0B9"/>
-          </w:tcPr>
-          <w:p>
-            <w:pPr>
-              <w:jc w:val="center"/>
+              <w:t>Abyssinica</w:t>
+            </w:r>
+            <w:proofErr w:type="spellEnd"/>
+            <w:r>
               <w:rPr>
                 <w:b/>
                 <w:bCs/>
                 <w:sz w:val="28"/>
                 <w:szCs w:val="28"/>
               </w:rPr>
-            </w:pPr>
-            <w:r>
+              <w:t xml:space="preserve"> SIL</w:t>
+            </w:r>
+          </w:p>
+        </w:tc>
+        <w:tc>
+          <w:tcPr>
+            <w:tcW w:w="3600" w:type="dxa"/>
+            <w:shd w:val="clear" w:color="auto" w:fill="D7D0B9"/>
+          </w:tcPr>
+          <w:p>
+            <w:pPr>
+              <w:jc w:val="center"/>
               <w:rPr>
                 <w:b/>
                 <w:bCs/>
                 <w:sz w:val="28"/>
                 <w:szCs w:val="28"/>
               </w:rPr>
-              <w:t>Abyssinica SIL Connected</w:t>
+            </w:pPr>
+            <w:proofErr w:type="spellStart"/>
+            <w:r>
+              <w:rPr>
+                <w:b/>
+                <w:bCs/>
+                <w:sz w:val="28"/>
+                <w:szCs w:val="28"/>
+              </w:rPr>
+              <w:t>Abyssinica</w:t>
+            </w:r>
+            <w:proofErr w:type="spellEnd"/>
+            <w:r>
+              <w:rPr>
+                <w:b/>
+                <w:bCs/>
+                <w:sz w:val="28"/>
+                <w:szCs w:val="28"/>
+              </w:rPr>
+              <w:t xml:space="preserve"> SIL Connected</w:t>
             </w:r>
           </w:p>
         </w:tc>
@@ -14011,7 +14370,7 @@
                 <w:rFonts w:ascii="Abyssinica SIL" w:hAnsi="Abyssinica SIL" w:cs="Abyssinica SIL"/>
                 <w:sz w:val="32"/>
                 <w:szCs w:val="32"/>
-                <w:lang w:val="gez-Ethi-ET"/>
+                <w:lang/>
               </w:rPr>
             </w:pPr>
             <w:r>
@@ -14019,7 +14378,7 @@
                 <w:rFonts w:ascii="Abyssinica SIL" w:hAnsi="Abyssinica SIL" w:cs="Abyssinica SIL"/>
                 <w:sz w:val="32"/>
                 <w:szCs w:val="32"/>
-                <w:lang w:val="gez-Ethi-ET"/>
+                <w:lang/>
               </w:rPr>
               <w:t>፲፱፻፹፫</w:t>
             </w:r>
@@ -14036,7 +14395,7 @@
                 <w:rFonts w:ascii="Abyssinica SIL Connected" w:hAnsi="Abyssinica SIL Connected" w:cs="Abyssinica SIL Connected"/>
                 <w:sz w:val="32"/>
                 <w:szCs w:val="32"/>
-                <w:lang w:val="gez-Ethi-ET"/>
+                <w:lang/>
               </w:rPr>
             </w:pPr>
             <w:r>
@@ -14044,7 +14403,7 @@
                 <w:rFonts w:ascii="Abyssinica SIL Connected" w:hAnsi="Abyssinica SIL Connected" w:cs="Abyssinica SIL Connected"/>
                 <w:sz w:val="32"/>
                 <w:szCs w:val="32"/>
-                <w:lang w:val="gez-Ethi-ET"/>
+                <w:lang/>
               </w:rPr>
               <w:t>፲፱፻፹፫</w:t>
             </w:r>
@@ -14500,6 +14859,7 @@
         <w:lastRenderedPageBreak/>
         <w:t xml:space="preserve">Typing </w:t>
       </w:r>
+      <w:proofErr w:type="spellStart"/>
       <w:r>
         <w:rPr>
           <w:rFonts w:ascii="Arial" w:hAnsi="Arial" w:cs="Arial"/>
@@ -14507,8 +14867,9 @@
           <w:sz w:val="27"/>
           <w:szCs w:val="27"/>
         </w:rPr>
-        <w:t xml:space="preserve">Zaima </w:t>
-      </w:r>
+        <w:t>Zaima</w:t>
+      </w:r>
+      <w:proofErr w:type="spellEnd"/>
       <w:r>
         <w:rPr>
           <w:rFonts w:ascii="Arial" w:hAnsi="Arial" w:cs="Arial"/>
@@ -14516,15 +14877,45 @@
           <w:sz w:val="27"/>
           <w:szCs w:val="27"/>
         </w:rPr>
-        <w:t>Qirts (</w:t>
-      </w:r>
+        <w:t xml:space="preserve"> </w:t>
+      </w:r>
+      <w:proofErr w:type="spellStart"/>
+      <w:r>
+        <w:rPr>
+          <w:rFonts w:ascii="Arial" w:hAnsi="Arial" w:cs="Arial"/>
+          <w:b/>
+          <w:sz w:val="27"/>
+          <w:szCs w:val="27"/>
+        </w:rPr>
+        <w:t>Qirts</w:t>
+      </w:r>
+      <w:proofErr w:type="spellEnd"/>
+      <w:r>
+        <w:rPr>
+          <w:rFonts w:ascii="Arial" w:hAnsi="Arial" w:cs="Arial"/>
+          <w:b/>
+          <w:sz w:val="27"/>
+          <w:szCs w:val="27"/>
+        </w:rPr>
+        <w:t xml:space="preserve"> (</w:t>
+      </w:r>
+      <w:proofErr w:type="spellStart"/>
       <w:r>
         <w:rPr>
           <w:rFonts w:ascii="Abyssinica SIL" w:hAnsi="Abyssinica SIL" w:cs="Abyssinica SIL"/>
           <w:sz w:val="27"/>
           <w:szCs w:val="27"/>
         </w:rPr>
-        <w:t>የዜማ፡ቅርጽ፡</w:t>
+        <w:t>የዜማ፡ቅርጽ</w:t>
+      </w:r>
+      <w:proofErr w:type="spellEnd"/>
+      <w:r>
+        <w:rPr>
+          <w:rFonts w:ascii="Abyssinica SIL" w:hAnsi="Abyssinica SIL" w:cs="Abyssinica SIL"/>
+          <w:sz w:val="27"/>
+          <w:szCs w:val="27"/>
+        </w:rPr>
+        <w:t>፡</w:t>
       </w:r>
       <w:r>
         <w:rPr>
@@ -14582,12 +14973,14 @@
                 <w:rFonts w:ascii="Abyssinica SIL" w:eastAsia="Arial Unicode MS" w:hAnsi="Abyssinica SIL" w:cs="Arial Unicode MS"/>
               </w:rPr>
             </w:pPr>
+            <w:proofErr w:type="spellStart"/>
             <w:r>
               <w:rPr>
                 <w:rFonts w:ascii="Abyssinica SIL" w:eastAsia="Arial Unicode MS" w:hAnsi="Abyssinica SIL" w:cs="MT Book Unicode"/>
               </w:rPr>
               <w:t>ይዘት</w:t>
             </w:r>
+            <w:proofErr w:type="spellEnd"/>
           </w:p>
         </w:tc>
         <w:tc>
@@ -14613,12 +15006,14 @@
                 <w:rFonts w:ascii="Abyssinica SIL" w:eastAsia="Arial Unicode MS" w:hAnsi="Abyssinica SIL" w:cs="Arial Unicode MS"/>
               </w:rPr>
             </w:pPr>
+            <w:proofErr w:type="spellStart"/>
             <w:r>
               <w:rPr>
                 <w:rFonts w:ascii="Abyssinica SIL" w:eastAsia="Arial Unicode MS" w:hAnsi="Abyssinica SIL" w:cs="MT Book Unicode"/>
               </w:rPr>
               <w:t>ኅጺር፡ርክርክ</w:t>
             </w:r>
+            <w:proofErr w:type="spellEnd"/>
             <w:r>
               <w:rPr>
                 <w:rFonts w:ascii="Abyssinica SIL" w:eastAsia="Arial Unicode MS" w:hAnsi="Abyssinica SIL" w:cs="MT Book Unicode"/>
@@ -14646,12 +15041,14 @@
                 <w:rFonts w:ascii="Abyssinica SIL" w:eastAsia="Arial Unicode MS" w:hAnsi="Abyssinica SIL" w:cs="Arial Unicode MS"/>
               </w:rPr>
             </w:pPr>
+            <w:proofErr w:type="spellStart"/>
             <w:r>
               <w:rPr>
                 <w:rFonts w:ascii="Abyssinica SIL" w:eastAsia="Arial Unicode MS" w:hAnsi="Abyssinica SIL" w:cs="MT Book Unicode"/>
               </w:rPr>
               <w:t>ርክርክ</w:t>
             </w:r>
+            <w:proofErr w:type="spellEnd"/>
           </w:p>
         </w:tc>
         <w:tc>
@@ -14673,12 +15070,14 @@
                 <w:rFonts w:ascii="Abyssinica SIL" w:eastAsia="Arial Unicode MS" w:hAnsi="Abyssinica SIL" w:cs="Arial Unicode MS"/>
               </w:rPr>
             </w:pPr>
+            <w:proofErr w:type="spellStart"/>
             <w:r>
               <w:rPr>
                 <w:rFonts w:ascii="Abyssinica SIL" w:eastAsia="Arial Unicode MS" w:hAnsi="Abyssinica SIL" w:cs="MT Book Unicode"/>
               </w:rPr>
               <w:t>ቁርጥ</w:t>
             </w:r>
+            <w:proofErr w:type="spellEnd"/>
           </w:p>
         </w:tc>
         <w:tc>
@@ -14700,12 +15099,14 @@
                 <w:rFonts w:ascii="Abyssinica SIL" w:eastAsia="Arial Unicode MS" w:hAnsi="Abyssinica SIL" w:cs="MT Book Unicode"/>
               </w:rPr>
             </w:pPr>
+            <w:proofErr w:type="spellStart"/>
             <w:r>
               <w:rPr>
                 <w:rFonts w:ascii="Abyssinica SIL" w:eastAsia="Arial Unicode MS" w:hAnsi="Abyssinica SIL" w:cs="Arial Unicode MS"/>
               </w:rPr>
               <w:t>ደረት</w:t>
             </w:r>
+            <w:proofErr w:type="spellEnd"/>
           </w:p>
         </w:tc>
         <w:tc>
@@ -14727,12 +15128,14 @@
                 <w:rFonts w:ascii="Abyssinica SIL" w:eastAsia="Arial Unicode MS" w:hAnsi="Abyssinica SIL" w:cs="Arial Unicode MS"/>
               </w:rPr>
             </w:pPr>
+            <w:proofErr w:type="spellStart"/>
             <w:r>
               <w:rPr>
                 <w:rFonts w:ascii="Abyssinica SIL" w:eastAsia="Arial Unicode MS" w:hAnsi="Abyssinica SIL" w:cs="MT Book Unicode"/>
               </w:rPr>
               <w:t>ድፋት</w:t>
             </w:r>
+            <w:proofErr w:type="spellEnd"/>
           </w:p>
         </w:tc>
         <w:tc>
@@ -14754,12 +15157,14 @@
                 <w:rFonts w:ascii="Abyssinica SIL" w:eastAsia="Arial Unicode MS" w:hAnsi="Abyssinica SIL" w:cs="Arial Unicode MS"/>
               </w:rPr>
             </w:pPr>
+            <w:proofErr w:type="spellStart"/>
             <w:r>
               <w:rPr>
                 <w:rFonts w:ascii="Abyssinica SIL" w:eastAsia="Arial Unicode MS" w:hAnsi="Abyssinica SIL" w:cs="MT Book Unicode"/>
               </w:rPr>
               <w:t>ጭረት</w:t>
             </w:r>
+            <w:proofErr w:type="spellEnd"/>
           </w:p>
         </w:tc>
         <w:tc>
@@ -14781,12 +15186,14 @@
                 <w:rFonts w:ascii="Abyssinica SIL" w:eastAsia="Arial Unicode MS" w:hAnsi="Abyssinica SIL" w:cs="Arial Unicode MS"/>
               </w:rPr>
             </w:pPr>
+            <w:proofErr w:type="spellStart"/>
             <w:r>
               <w:rPr>
                 <w:rFonts w:ascii="Abyssinica SIL" w:eastAsia="Arial Unicode MS" w:hAnsi="Abyssinica SIL" w:cs="MT Book Unicode"/>
               </w:rPr>
               <w:t>ቅናት</w:t>
             </w:r>
+            <w:proofErr w:type="spellEnd"/>
           </w:p>
         </w:tc>
         <w:tc>
@@ -14808,12 +15215,14 @@
                 <w:rFonts w:ascii="Abyssinica SIL" w:eastAsia="Arial Unicode MS" w:hAnsi="Abyssinica SIL" w:cs="MT Book Unicode"/>
               </w:rPr>
             </w:pPr>
+            <w:proofErr w:type="spellStart"/>
             <w:r>
               <w:rPr>
                 <w:rFonts w:ascii="Abyssinica SIL" w:eastAsia="Arial Unicode MS" w:hAnsi="Abyssinica SIL" w:cs="MT Book Unicode"/>
               </w:rPr>
               <w:t>ሒደት</w:t>
             </w:r>
+            <w:proofErr w:type="spellEnd"/>
           </w:p>
         </w:tc>
         <w:tc>
@@ -14835,6 +15244,7 @@
                 <w:rFonts w:ascii="Abyssinica SIL" w:eastAsia="Arial Unicode MS" w:hAnsi="Abyssinica SIL" w:cs="Arial Unicode MS"/>
               </w:rPr>
             </w:pPr>
+            <w:proofErr w:type="spellStart"/>
             <w:r>
               <w:rPr>
                 <w:rFonts w:ascii="Abyssinica SIL" w:eastAsia="Arial Unicode MS" w:hAnsi="Abyssinica SIL" w:cs="Arial Unicode MS"/>
@@ -14853,6 +15263,7 @@
               </w:rPr>
               <w:t>ሒደት</w:t>
             </w:r>
+            <w:proofErr w:type="spellEnd"/>
             <w:r>
               <w:rPr>
                 <w:rFonts w:ascii="Abyssinica SIL" w:eastAsia="Arial Unicode MS" w:hAnsi="Abyssinica SIL" w:cs="MT Book Unicode"/>
@@ -15448,7 +15859,15 @@
     <w:p/>
     <w:p>
       <w:r>
-        <w:t>Type the number that corresponds to the qirts that you want and it will appear and the menu close.</w:t>
+        <w:t xml:space="preserve">Type the number that corresponds to the </w:t>
+      </w:r>
+      <w:proofErr w:type="spellStart"/>
+      <w:r>
+        <w:t>qirts</w:t>
+      </w:r>
+      <w:proofErr w:type="spellEnd"/>
+      <w:r>
+        <w:t xml:space="preserve"> that you want and it will appear and the menu close.</w:t>
       </w:r>
     </w:p>
     <w:p>
@@ -15493,9 +15912,11 @@
       <w:r>
         <w:t xml:space="preserve">Only the letters used in the </w:t>
       </w:r>
+      <w:proofErr w:type="spellStart"/>
       <w:r>
         <w:t>Geʾez</w:t>
       </w:r>
+      <w:proofErr w:type="spellEnd"/>
       <w:r>
         <w:t xml:space="preserve"> language may be typed with this keyboard. To type additional Ethiopic letters used by other languages, please download a keyboard for the language needed</w:t>
       </w:r>
@@ -15568,13 +15989,21 @@
         <w:t></w:t>
       </w:r>
       <w:r>
-        <w:t>, has been added and is available in the Ge</w:t>
+        <w:t xml:space="preserve">, has been added and is available in the </w:t>
+      </w:r>
+      <w:proofErr w:type="spellStart"/>
+      <w:r>
+        <w:t>Ge</w:t>
       </w:r>
       <w:r>
         <w:t>ʾ</w:t>
       </w:r>
       <w:r>
-        <w:t>ez Manuscript Zemen font</w:t>
+        <w:t>ez</w:t>
+      </w:r>
+      <w:proofErr w:type="spellEnd"/>
+      <w:r>
+        <w:t xml:space="preserve"> Manuscript Zemen font</w:t>
       </w:r>
       <w:r>
         <w:t xml:space="preserve"> (which may be downloaded here: </w:t>
@@ -16860,15 +17289,31 @@
         <w:jc w:val="both"/>
       </w:pPr>
       <w:r>
-        <w:t xml:space="preserve">The shapes of letters may change over the centuries, and by region, language, or individual, etc.  The Abyssinica SIL font provides the </w:t>
-      </w:r>
-      <w:proofErr w:type="gramStart"/>
-      <w:r>
-        <w:t>most commonly found</w:t>
-      </w:r>
-      <w:proofErr w:type="gramEnd"/>
-      <w:r>
-        <w:t xml:space="preserve"> variant shapes.  The alternative shapes are typed as you would the regular shapes, however an “alternate” font must be selected. The fonts “Abyssinica SIL Alternate 1” and “Abyssinica SIL Alternate 2” are installed with this keyboard package and may be selected as shown in the following tables to reveal the alternative letter shapes.</w:t>
+        <w:t xml:space="preserve">The shapes of letters may change over the centuries, and by region, language, or individual, etc.  The </w:t>
+      </w:r>
+      <w:proofErr w:type="spellStart"/>
+      <w:r>
+        <w:t>Abyssinica</w:t>
+      </w:r>
+      <w:proofErr w:type="spellEnd"/>
+      <w:r>
+        <w:t xml:space="preserve"> SIL font provides the most commonly found variant shapes.  The alternative shapes are typed as you would the regular shapes, however an “alternate” font must be selected. The fonts “</w:t>
+      </w:r>
+      <w:proofErr w:type="spellStart"/>
+      <w:r>
+        <w:t>Abyssinica</w:t>
+      </w:r>
+      <w:proofErr w:type="spellEnd"/>
+      <w:r>
+        <w:t xml:space="preserve"> SIL Alternate 1” and “</w:t>
+      </w:r>
+      <w:proofErr w:type="spellStart"/>
+      <w:r>
+        <w:t>Abyssinica</w:t>
+      </w:r>
+      <w:proofErr w:type="spellEnd"/>
+      <w:r>
+        <w:t xml:space="preserve"> SIL Alternate 2” are installed with this keyboard package and may be selected as shown in the following tables to reveal the alternative letter shapes.</w:t>
       </w:r>
     </w:p>
     <w:p>
@@ -16901,12 +17346,21 @@
                 <w:bCs/>
               </w:rPr>
             </w:pPr>
+            <w:proofErr w:type="spellStart"/>
             <w:r>
               <w:rPr>
                 <w:b/>
                 <w:bCs/>
               </w:rPr>
-              <w:t>Abyssinica SIL</w:t>
+              <w:t>Abyssinica</w:t>
+            </w:r>
+            <w:proofErr w:type="spellEnd"/>
+            <w:r>
+              <w:rPr>
+                <w:b/>
+                <w:bCs/>
+              </w:rPr>
+              <w:t xml:space="preserve"> SIL</w:t>
             </w:r>
             <w:r>
               <w:rPr>
@@ -16968,6 +17422,7 @@
                 <w:bCs/>
               </w:rPr>
             </w:pPr>
+            <w:proofErr w:type="spellStart"/>
             <w:r>
               <w:rPr>
                 <w:b/>
@@ -16975,6 +17430,7 @@
               </w:rPr>
               <w:t>Abyssinica</w:t>
             </w:r>
+            <w:proofErr w:type="spellEnd"/>
             <w:r>
               <w:rPr>
                 <w:b/>
@@ -17051,12 +17507,21 @@
                 <w:bCs/>
               </w:rPr>
             </w:pPr>
+            <w:proofErr w:type="spellStart"/>
             <w:r>
               <w:rPr>
                 <w:b/>
                 <w:bCs/>
               </w:rPr>
-              <w:t>Abyssinica SIL</w:t>
+              <w:t>Abyssinica</w:t>
+            </w:r>
+            <w:proofErr w:type="spellEnd"/>
+            <w:r>
+              <w:rPr>
+                <w:b/>
+                <w:bCs/>
+              </w:rPr>
+              <w:t xml:space="preserve"> SIL</w:t>
             </w:r>
             <w:r>
               <w:rPr>
@@ -17109,12 +17574,21 @@
                 <w:bCs/>
               </w:rPr>
             </w:pPr>
+            <w:proofErr w:type="spellStart"/>
             <w:r>
               <w:rPr>
                 <w:b/>
                 <w:bCs/>
               </w:rPr>
-              <w:t xml:space="preserve">Abyssinica </w:t>
+              <w:t>Abyssinica</w:t>
+            </w:r>
+            <w:proofErr w:type="spellEnd"/>
+            <w:r>
+              <w:rPr>
+                <w:b/>
+                <w:bCs/>
+              </w:rPr>
+              <w:t xml:space="preserve"> </w:t>
             </w:r>
             <w:r>
               <w:rPr>
@@ -17183,12 +17657,21 @@
                 <w:bCs/>
               </w:rPr>
             </w:pPr>
+            <w:proofErr w:type="spellStart"/>
             <w:r>
               <w:rPr>
                 <w:b/>
                 <w:bCs/>
               </w:rPr>
-              <w:t>Abyssinica SIL</w:t>
+              <w:t>Abyssinica</w:t>
+            </w:r>
+            <w:proofErr w:type="spellEnd"/>
+            <w:r>
+              <w:rPr>
+                <w:b/>
+                <w:bCs/>
+              </w:rPr>
+              <w:t xml:space="preserve"> SIL</w:t>
             </w:r>
             <w:r>
               <w:rPr>
@@ -17240,12 +17723,21 @@
                 <w:bCs/>
               </w:rPr>
             </w:pPr>
+            <w:proofErr w:type="spellStart"/>
             <w:r>
               <w:rPr>
                 <w:b/>
                 <w:bCs/>
               </w:rPr>
-              <w:t xml:space="preserve">Abyssinica </w:t>
+              <w:t>Abyssinica</w:t>
+            </w:r>
+            <w:proofErr w:type="spellEnd"/>
+            <w:r>
+              <w:rPr>
+                <w:b/>
+                <w:bCs/>
+              </w:rPr>
+              <w:t xml:space="preserve"> </w:t>
             </w:r>
             <w:r>
               <w:rPr>
@@ -17314,12 +17806,21 @@
                 <w:bCs/>
               </w:rPr>
             </w:pPr>
+            <w:proofErr w:type="spellStart"/>
             <w:r>
               <w:rPr>
                 <w:b/>
                 <w:bCs/>
               </w:rPr>
-              <w:t>Abyssinica SIL</w:t>
+              <w:t>Abyssinica</w:t>
+            </w:r>
+            <w:proofErr w:type="spellEnd"/>
+            <w:r>
+              <w:rPr>
+                <w:b/>
+                <w:bCs/>
+              </w:rPr>
+              <w:t xml:space="preserve"> SIL</w:t>
             </w:r>
             <w:r>
               <w:rPr>
@@ -17371,12 +17872,21 @@
                 <w:bCs/>
               </w:rPr>
             </w:pPr>
+            <w:proofErr w:type="spellStart"/>
             <w:r>
               <w:rPr>
                 <w:b/>
                 <w:bCs/>
               </w:rPr>
-              <w:t>Abyssinica Alternate 1</w:t>
+              <w:t>Abyssinica</w:t>
+            </w:r>
+            <w:proofErr w:type="spellEnd"/>
+            <w:r>
+              <w:rPr>
+                <w:b/>
+                <w:bCs/>
+              </w:rPr>
+              <w:t xml:space="preserve"> Alternate 1</w:t>
             </w:r>
           </w:p>
         </w:tc>
@@ -17432,12 +17942,21 @@
                 <w:bCs/>
               </w:rPr>
             </w:pPr>
+            <w:proofErr w:type="spellStart"/>
             <w:r>
               <w:rPr>
                 <w:b/>
                 <w:bCs/>
               </w:rPr>
-              <w:t>Abyssinica SIL</w:t>
+              <w:t>Abyssinica</w:t>
+            </w:r>
+            <w:proofErr w:type="spellEnd"/>
+            <w:r>
+              <w:rPr>
+                <w:b/>
+                <w:bCs/>
+              </w:rPr>
+              <w:t xml:space="preserve"> SIL</w:t>
             </w:r>
             <w:r>
               <w:rPr>
@@ -17489,6 +18008,7 @@
                 <w:bCs/>
               </w:rPr>
             </w:pPr>
+            <w:proofErr w:type="spellStart"/>
             <w:r>
               <w:rPr>
                 <w:b/>
@@ -17496,6 +18016,7 @@
               </w:rPr>
               <w:t>Abyssinica</w:t>
             </w:r>
+            <w:proofErr w:type="spellEnd"/>
             <w:r>
               <w:rPr>
                 <w:b/>
@@ -17583,6 +18104,7 @@
                 <w:szCs w:val="28"/>
               </w:rPr>
             </w:pPr>
+            <w:proofErr w:type="spellStart"/>
             <w:r>
               <w:rPr>
                 <w:b/>
@@ -17590,18 +18112,9 @@
                 <w:sz w:val="28"/>
                 <w:szCs w:val="28"/>
               </w:rPr>
-              <w:t>Abyssinica SIL</w:t>
-            </w:r>
-          </w:p>
-          <w:p>
-            <w:pPr>
-              <w:ind w:left="-63"/>
-              <w:jc w:val="center"/>
-              <w:rPr>
-                <w:sz w:val="28"/>
-                <w:szCs w:val="28"/>
-              </w:rPr>
-            </w:pPr>
+              <w:t>Abyssinica</w:t>
+            </w:r>
+            <w:proofErr w:type="spellEnd"/>
             <w:r>
               <w:rPr>
                 <w:b/>
@@ -17609,17 +18122,12 @@
                 <w:sz w:val="28"/>
                 <w:szCs w:val="28"/>
               </w:rPr>
-              <w:t>(Standard)</w:t>
-            </w:r>
-          </w:p>
-        </w:tc>
-        <w:tc>
-          <w:tcPr>
-            <w:tcW w:w="1584" w:type="dxa"/>
-            <w:shd w:val="clear" w:color="auto" w:fill="D7D0B9"/>
-          </w:tcPr>
-          <w:p>
-            <w:pPr>
+              <w:t xml:space="preserve"> SIL</w:t>
+            </w:r>
+          </w:p>
+          <w:p>
+            <w:pPr>
+              <w:ind w:left="-63"/>
               <w:jc w:val="center"/>
               <w:rPr>
                 <w:sz w:val="28"/>
@@ -17633,8 +18141,34 @@
                 <w:sz w:val="28"/>
                 <w:szCs w:val="28"/>
               </w:rPr>
+              <w:t>(Standard)</w:t>
+            </w:r>
+          </w:p>
+        </w:tc>
+        <w:tc>
+          <w:tcPr>
+            <w:tcW w:w="1584" w:type="dxa"/>
+            <w:shd w:val="clear" w:color="auto" w:fill="D7D0B9"/>
+          </w:tcPr>
+          <w:p>
+            <w:pPr>
+              <w:jc w:val="center"/>
+              <w:rPr>
+                <w:sz w:val="28"/>
+                <w:szCs w:val="28"/>
+              </w:rPr>
+            </w:pPr>
+            <w:proofErr w:type="spellStart"/>
+            <w:r>
+              <w:rPr>
+                <w:b/>
+                <w:bCs/>
+                <w:sz w:val="28"/>
+                <w:szCs w:val="28"/>
+              </w:rPr>
               <w:t>Abyssinica</w:t>
             </w:r>
+            <w:proofErr w:type="spellEnd"/>
             <w:r>
               <w:rPr>
                 <w:b/>
@@ -17700,6 +18234,7 @@
                 <w:szCs w:val="28"/>
               </w:rPr>
             </w:pPr>
+            <w:proofErr w:type="spellStart"/>
             <w:r>
               <w:rPr>
                 <w:b/>
@@ -17707,17 +18242,9 @@
                 <w:sz w:val="28"/>
                 <w:szCs w:val="28"/>
               </w:rPr>
-              <w:t>Abyssinica SIL</w:t>
-            </w:r>
-          </w:p>
-          <w:p>
-            <w:pPr>
-              <w:jc w:val="center"/>
-              <w:rPr>
-                <w:sz w:val="28"/>
-                <w:szCs w:val="28"/>
-              </w:rPr>
-            </w:pPr>
+              <w:t>Abyssinica</w:t>
+            </w:r>
+            <w:proofErr w:type="spellEnd"/>
             <w:r>
               <w:rPr>
                 <w:b/>
@@ -17725,15 +18252,9 @@
                 <w:sz w:val="28"/>
                 <w:szCs w:val="28"/>
               </w:rPr>
-              <w:t>(Standard)</w:t>
-            </w:r>
-          </w:p>
-        </w:tc>
-        <w:tc>
-          <w:tcPr>
-            <w:tcW w:w="1584" w:type="dxa"/>
-            <w:shd w:val="clear" w:color="auto" w:fill="D7D0B9"/>
-          </w:tcPr>
+              <w:t xml:space="preserve"> SIL</w:t>
+            </w:r>
+          </w:p>
           <w:p>
             <w:pPr>
               <w:jc w:val="center"/>
@@ -17749,8 +18270,24 @@
                 <w:sz w:val="28"/>
                 <w:szCs w:val="28"/>
               </w:rPr>
-              <w:t>Abyssinica</w:t>
-            </w:r>
+              <w:t>(Standard)</w:t>
+            </w:r>
+          </w:p>
+        </w:tc>
+        <w:tc>
+          <w:tcPr>
+            <w:tcW w:w="1584" w:type="dxa"/>
+            <w:shd w:val="clear" w:color="auto" w:fill="D7D0B9"/>
+          </w:tcPr>
+          <w:p>
+            <w:pPr>
+              <w:jc w:val="center"/>
+              <w:rPr>
+                <w:sz w:val="28"/>
+                <w:szCs w:val="28"/>
+              </w:rPr>
+            </w:pPr>
+            <w:proofErr w:type="spellStart"/>
             <w:r>
               <w:rPr>
                 <w:b/>
@@ -17758,8 +18295,9 @@
                 <w:sz w:val="28"/>
                 <w:szCs w:val="28"/>
               </w:rPr>
-              <w:t xml:space="preserve"> SIL</w:t>
-            </w:r>
+              <w:t>Abyssinica</w:t>
+            </w:r>
+            <w:proofErr w:type="spellEnd"/>
             <w:r>
               <w:rPr>
                 <w:b/>
@@ -17767,7 +18305,7 @@
                 <w:sz w:val="28"/>
                 <w:szCs w:val="28"/>
               </w:rPr>
-              <w:br/>
+              <w:t xml:space="preserve"> SIL</w:t>
             </w:r>
             <w:r>
               <w:rPr>
@@ -17776,23 +18314,8 @@
                 <w:sz w:val="28"/>
                 <w:szCs w:val="28"/>
               </w:rPr>
-              <w:t>Alternate 1</w:t>
-            </w:r>
-          </w:p>
-        </w:tc>
-        <w:tc>
-          <w:tcPr>
-            <w:tcW w:w="1584" w:type="dxa"/>
-            <w:shd w:val="clear" w:color="auto" w:fill="D7D0B9"/>
-          </w:tcPr>
-          <w:p>
-            <w:pPr>
-              <w:jc w:val="center"/>
-              <w:rPr>
-                <w:sz w:val="28"/>
-                <w:szCs w:val="28"/>
-              </w:rPr>
-            </w:pPr>
+              <w:br/>
+            </w:r>
             <w:r>
               <w:rPr>
                 <w:b/>
@@ -17800,7 +18323,42 @@
                 <w:sz w:val="28"/>
                 <w:szCs w:val="28"/>
               </w:rPr>
-              <w:t xml:space="preserve">Abyssinica </w:t>
+              <w:t>Alternate 1</w:t>
+            </w:r>
+          </w:p>
+        </w:tc>
+        <w:tc>
+          <w:tcPr>
+            <w:tcW w:w="1584" w:type="dxa"/>
+            <w:shd w:val="clear" w:color="auto" w:fill="D7D0B9"/>
+          </w:tcPr>
+          <w:p>
+            <w:pPr>
+              <w:jc w:val="center"/>
+              <w:rPr>
+                <w:sz w:val="28"/>
+                <w:szCs w:val="28"/>
+              </w:rPr>
+            </w:pPr>
+            <w:proofErr w:type="spellStart"/>
+            <w:r>
+              <w:rPr>
+                <w:b/>
+                <w:bCs/>
+                <w:sz w:val="28"/>
+                <w:szCs w:val="28"/>
+              </w:rPr>
+              <w:t>Abyssinica</w:t>
+            </w:r>
+            <w:proofErr w:type="spellEnd"/>
+            <w:r>
+              <w:rPr>
+                <w:b/>
+                <w:bCs/>
+                <w:sz w:val="28"/>
+                <w:szCs w:val="28"/>
+              </w:rPr>
+              <w:t xml:space="preserve"> </w:t>
             </w:r>
             <w:r>
               <w:rPr>

</xml_diff>